<commit_message>
added analysis and interpretation
</commit_message>
<xml_diff>
--- a/INFORME-LP3-AGUIRRE-CATALAN.docx
+++ b/INFORME-LP3-AGUIRRE-CATALAN.docx
@@ -1,6 +1,6 @@
 
 <file path=word/document.xml><?xml version="1.0" encoding="utf-8"?>
-<w:document xmlns:wpc="http://schemas.microsoft.com/office/word/2010/wordprocessingCanvas" xmlns:mc="http://schemas.openxmlformats.org/markup-compatibility/2006" xmlns:o="urn:schemas-microsoft-com:office:office" xmlns:r="http://schemas.openxmlformats.org/officeDocument/2006/relationships" xmlns:m="http://schemas.openxmlformats.org/officeDocument/2006/math" xmlns:v="urn:schemas-microsoft-com:vml" xmlns:wp14="http://schemas.microsoft.com/office/word/2010/wordprocessingDrawing" xmlns:wp="http://schemas.openxmlformats.org/drawingml/2006/wordprocessingDrawing" xmlns:w10="urn:schemas-microsoft-com:office:word" xmlns:w="http://schemas.openxmlformats.org/wordprocessingml/2006/main" xmlns:w14="http://schemas.microsoft.com/office/word/2010/wordml" xmlns:w15="http://schemas.microsoft.com/office/word/2012/wordml" xmlns:wpg="http://schemas.microsoft.com/office/word/2010/wordprocessingGroup" xmlns:wpi="http://schemas.microsoft.com/office/word/2010/wordprocessingInk" xmlns:wne="http://schemas.microsoft.com/office/word/2006/wordml" xmlns:wps="http://schemas.microsoft.com/office/word/2010/wordprocessingShape" mc:Ignorable="w14 w15 wp14">
+<w:document xmlns:wpc="http://schemas.microsoft.com/office/word/2010/wordprocessingCanvas" xmlns:cx="http://schemas.microsoft.com/office/drawing/2014/chartex" xmlns:cx1="http://schemas.microsoft.com/office/drawing/2015/9/8/chartex" xmlns:cx2="http://schemas.microsoft.com/office/drawing/2015/10/21/chartex" xmlns:mc="http://schemas.openxmlformats.org/markup-compatibility/2006" xmlns:o="urn:schemas-microsoft-com:office:office" xmlns:r="http://schemas.openxmlformats.org/officeDocument/2006/relationships" xmlns:m="http://schemas.openxmlformats.org/officeDocument/2006/math" xmlns:v="urn:schemas-microsoft-com:vml" xmlns:wp14="http://schemas.microsoft.com/office/word/2010/wordprocessingDrawing" xmlns:wp="http://schemas.openxmlformats.org/drawingml/2006/wordprocessingDrawing" xmlns:w10="urn:schemas-microsoft-com:office:word" xmlns:w="http://schemas.openxmlformats.org/wordprocessingml/2006/main" xmlns:w14="http://schemas.microsoft.com/office/word/2010/wordml" xmlns:w15="http://schemas.microsoft.com/office/word/2012/wordml" xmlns:w16se="http://schemas.microsoft.com/office/word/2015/wordml/symex" xmlns:wpg="http://schemas.microsoft.com/office/word/2010/wordprocessingGroup" xmlns:wpi="http://schemas.microsoft.com/office/word/2010/wordprocessingInk" xmlns:wne="http://schemas.microsoft.com/office/word/2006/wordml" xmlns:wps="http://schemas.microsoft.com/office/word/2010/wordprocessingShape" mc:Ignorable="w14 w15 w16se wp14">
   <w:body>
     <w:p>
       <w:pPr>
@@ -41,7 +41,7 @@
           <w:color w:val="000000"/>
           <w:sz w:val="36"/>
           <w:szCs w:val="36"/>
-          <w:lang w:val="es-ES" w:eastAsia="es-ES"/>
+          <w:lang w:eastAsia="es-PE"/>
         </w:rPr>
         <w:drawing>
           <wp:inline distT="0" distB="0" distL="0" distR="0" wp14:anchorId="2FB2F72F" wp14:editId="7FC19AD1">
@@ -833,7 +833,7 @@
       <w:sdtContent>
         <w:p>
           <w:pPr>
-            <w:pStyle w:val="TtulodeTDC"/>
+            <w:pStyle w:val="TtuloTDC"/>
             <w:jc w:val="center"/>
             <w:rPr>
               <w:rFonts w:ascii="Arial" w:hAnsi="Arial" w:cs="Arial"/>
@@ -2271,8 +2271,6 @@
         </w:rPr>
         <w:t>NetB</w:t>
       </w:r>
-      <w:bookmarkStart w:id="3" w:name="_GoBack"/>
-      <w:bookmarkEnd w:id="3"/>
       <w:r>
         <w:rPr>
           <w:rFonts w:ascii="Arial" w:hAnsi="Arial" w:cs="Arial"/>
@@ -2356,7 +2354,7 @@
           <w:szCs w:val="20"/>
         </w:rPr>
       </w:pPr>
-      <w:bookmarkStart w:id="4" w:name="_Toc394507356"/>
+      <w:bookmarkStart w:id="3" w:name="_Toc394507356"/>
       <w:r>
         <w:rPr>
           <w:rFonts w:ascii="Arial" w:hAnsi="Arial" w:cs="Arial"/>
@@ -2367,7 +2365,7 @@
         </w:rPr>
         <w:t>MARCO TEORICO</w:t>
       </w:r>
-      <w:bookmarkEnd w:id="4"/>
+      <w:bookmarkEnd w:id="3"/>
     </w:p>
     <w:p>
       <w:pPr>
@@ -2595,47 +2593,7 @@
           <w:szCs w:val="20"/>
           <w:lang w:eastAsia="es-ES"/>
         </w:rPr>
-        <w:t xml:space="preserve">) es un software de control de versiones diseñado por </w:t>
-      </w:r>
-      <w:proofErr w:type="spellStart"/>
-      <w:r>
-        <w:rPr>
-          <w:rFonts w:ascii="Arial" w:hAnsi="Arial" w:cs="Arial"/>
-          <w:sz w:val="20"/>
-          <w:szCs w:val="20"/>
-          <w:lang w:eastAsia="es-ES"/>
-        </w:rPr>
-        <w:t>Linus</w:t>
-      </w:r>
-      <w:proofErr w:type="spellEnd"/>
-      <w:r>
-        <w:rPr>
-          <w:rFonts w:ascii="Arial" w:hAnsi="Arial" w:cs="Arial"/>
-          <w:sz w:val="20"/>
-          <w:szCs w:val="20"/>
-          <w:lang w:eastAsia="es-ES"/>
-        </w:rPr>
-        <w:t xml:space="preserve"> </w:t>
-      </w:r>
-      <w:proofErr w:type="spellStart"/>
-      <w:r>
-        <w:rPr>
-          <w:rFonts w:ascii="Arial" w:hAnsi="Arial" w:cs="Arial"/>
-          <w:sz w:val="20"/>
-          <w:szCs w:val="20"/>
-          <w:lang w:eastAsia="es-ES"/>
-        </w:rPr>
-        <w:t>Torvalds</w:t>
-      </w:r>
-      <w:proofErr w:type="spellEnd"/>
-      <w:r>
-        <w:rPr>
-          <w:rFonts w:ascii="Arial" w:hAnsi="Arial" w:cs="Arial"/>
-          <w:sz w:val="20"/>
-          <w:szCs w:val="20"/>
-          <w:lang w:eastAsia="es-ES"/>
-        </w:rPr>
-        <w:t>, pensando en la eficiencia y la confiabilidad del mantenimiento de versiones de aplicaciones cuando éstas tienen un gran número de archivos de código fuente.</w:t>
+        <w:t>) es un software de control de versiones diseñado por Linus Torvalds, pensando en la eficiencia y la confiabilidad del mantenimiento de versiones de aplicaciones cuando éstas tienen un gran número de archivos de código fuente.</w:t>
       </w:r>
     </w:p>
     <w:p>
@@ -2742,7 +2700,7 @@
           <w:szCs w:val="20"/>
         </w:rPr>
       </w:pPr>
-      <w:bookmarkStart w:id="5" w:name="_Toc394507357"/>
+      <w:bookmarkStart w:id="4" w:name="_Toc394507357"/>
       <w:r>
         <w:rPr>
           <w:rFonts w:ascii="Arial" w:hAnsi="Arial" w:cs="Arial"/>
@@ -2764,7 +2722,7 @@
         </w:rPr>
         <w:t xml:space="preserve"> </w:t>
       </w:r>
-      <w:bookmarkEnd w:id="5"/>
+      <w:bookmarkEnd w:id="4"/>
     </w:p>
     <w:p>
       <w:pPr>
@@ -2823,7 +2781,7 @@
           <w:szCs w:val="20"/>
         </w:rPr>
       </w:pPr>
-      <w:bookmarkStart w:id="6" w:name="_Toc394507358"/>
+      <w:bookmarkStart w:id="5" w:name="_Toc394507358"/>
       <w:r>
         <w:rPr>
           <w:rFonts w:ascii="Arial" w:hAnsi="Arial" w:cs="Arial"/>
@@ -2843,6 +2801,128 @@
         </w:rPr>
         <w:t xml:space="preserve"> </w:t>
       </w:r>
+      <w:bookmarkEnd w:id="5"/>
+    </w:p>
+    <w:p>
+      <w:pPr>
+        <w:autoSpaceDE w:val="0"/>
+        <w:autoSpaceDN w:val="0"/>
+        <w:adjustRightInd w:val="0"/>
+        <w:spacing w:after="0" w:line="360" w:lineRule="auto"/>
+        <w:jc w:val="left"/>
+        <w:rPr>
+          <w:rFonts w:ascii="Arial" w:hAnsi="Arial" w:cs="Arial"/>
+          <w:bCs/>
+          <w:color w:val="000000"/>
+        </w:rPr>
+      </w:pPr>
+    </w:p>
+    <w:p>
+      <w:pPr>
+        <w:autoSpaceDE w:val="0"/>
+        <w:autoSpaceDN w:val="0"/>
+        <w:adjustRightInd w:val="0"/>
+        <w:spacing w:after="0" w:line="360" w:lineRule="auto"/>
+        <w:jc w:val="left"/>
+        <w:rPr>
+          <w:rFonts w:ascii="Arial" w:hAnsi="Arial" w:cs="Arial"/>
+          <w:bCs/>
+          <w:color w:val="000000"/>
+        </w:rPr>
+      </w:pPr>
+      <w:r>
+        <w:rPr>
+          <w:noProof/>
+          <w:lang w:eastAsia="es-PE"/>
+        </w:rPr>
+        <w:drawing>
+          <wp:anchor distT="0" distB="0" distL="114300" distR="114300" simplePos="0" relativeHeight="251672064" behindDoc="0" locked="0" layoutInCell="1" allowOverlap="1" wp14:anchorId="49C66508" wp14:editId="5B1EBC3F">
+            <wp:simplePos x="0" y="0"/>
+            <wp:positionH relativeFrom="column">
+              <wp:posOffset>-69850</wp:posOffset>
+            </wp:positionH>
+            <wp:positionV relativeFrom="paragraph">
+              <wp:posOffset>582295</wp:posOffset>
+            </wp:positionV>
+            <wp:extent cx="5848350" cy="2876550"/>
+            <wp:effectExtent l="0" t="0" r="0" b="0"/>
+            <wp:wrapSquare wrapText="bothSides"/>
+            <wp:docPr id="6" name="Imagen 6" descr="C:\Users\Enzocv\AppData\Local\Microsoft\Windows\INetCacheContent.Word\mensajeSoloNumeros.png"/>
+            <wp:cNvGraphicFramePr>
+              <a:graphicFrameLocks xmlns:a="http://schemas.openxmlformats.org/drawingml/2006/main" noChangeAspect="1"/>
+            </wp:cNvGraphicFramePr>
+            <a:graphic xmlns:a="http://schemas.openxmlformats.org/drawingml/2006/main">
+              <a:graphicData uri="http://schemas.openxmlformats.org/drawingml/2006/picture">
+                <pic:pic xmlns:pic="http://schemas.openxmlformats.org/drawingml/2006/picture">
+                  <pic:nvPicPr>
+                    <pic:cNvPr id="0" name="Picture 7" descr="C:\Users\Enzocv\AppData\Local\Microsoft\Windows\INetCacheContent.Word\mensajeSoloNumeros.png"/>
+                    <pic:cNvPicPr>
+                      <a:picLocks noChangeAspect="1" noChangeArrowheads="1"/>
+                    </pic:cNvPicPr>
+                  </pic:nvPicPr>
+                  <pic:blipFill>
+                    <a:blip r:embed="rId9">
+                      <a:extLst>
+                        <a:ext uri="{28A0092B-C50C-407E-A947-70E740481C1C}">
+                          <a14:useLocalDpi xmlns:a14="http://schemas.microsoft.com/office/drawing/2010/main" val="0"/>
+                        </a:ext>
+                      </a:extLst>
+                    </a:blip>
+                    <a:srcRect/>
+                    <a:stretch>
+                      <a:fillRect/>
+                    </a:stretch>
+                  </pic:blipFill>
+                  <pic:spPr bwMode="auto">
+                    <a:xfrm>
+                      <a:off x="0" y="0"/>
+                      <a:ext cx="5848350" cy="2876550"/>
+                    </a:xfrm>
+                    <a:prstGeom prst="rect">
+                      <a:avLst/>
+                    </a:prstGeom>
+                    <a:noFill/>
+                    <a:ln>
+                      <a:noFill/>
+                    </a:ln>
+                  </pic:spPr>
+                </pic:pic>
+              </a:graphicData>
+            </a:graphic>
+            <wp14:sizeRelH relativeFrom="page">
+              <wp14:pctWidth>0</wp14:pctWidth>
+            </wp14:sizeRelH>
+            <wp14:sizeRelV relativeFrom="page">
+              <wp14:pctHeight>0</wp14:pctHeight>
+            </wp14:sizeRelV>
+          </wp:anchor>
+        </w:drawing>
+      </w:r>
+      <w:r>
+        <w:rPr>
+          <w:rFonts w:ascii="Arial" w:hAnsi="Arial" w:cs="Arial"/>
+          <w:bCs/>
+          <w:color w:val="000000"/>
+        </w:rPr>
+        <w:t xml:space="preserve">Los campos de texto están validados para que solo se ingresen </w:t>
+      </w:r>
+      <w:r>
+        <w:rPr>
+          <w:rFonts w:ascii="Arial" w:hAnsi="Arial" w:cs="Arial"/>
+          <w:bCs/>
+          <w:color w:val="000000"/>
+        </w:rPr>
+        <w:t>números</w:t>
+      </w:r>
+      <w:r>
+        <w:rPr>
+          <w:rFonts w:ascii="Arial" w:hAnsi="Arial" w:cs="Arial"/>
+          <w:bCs/>
+          <w:color w:val="000000"/>
+        </w:rPr>
+        <w:t>, para esto al usuario se le informa si está ingresando letras.</w:t>
+      </w:r>
+      <w:bookmarkStart w:id="6" w:name="_GoBack"/>
       <w:bookmarkEnd w:id="6"/>
     </w:p>
     <w:p>
@@ -2854,11 +2934,527 @@
         <w:jc w:val="left"/>
         <w:rPr>
           <w:rFonts w:ascii="Arial" w:hAnsi="Arial" w:cs="Arial"/>
-          <w:b/>
           <w:bCs/>
           <w:color w:val="000000"/>
-          <w:sz w:val="20"/>
-          <w:szCs w:val="20"/>
+        </w:rPr>
+      </w:pPr>
+    </w:p>
+    <w:p>
+      <w:pPr>
+        <w:autoSpaceDE w:val="0"/>
+        <w:autoSpaceDN w:val="0"/>
+        <w:adjustRightInd w:val="0"/>
+        <w:spacing w:after="0" w:line="360" w:lineRule="auto"/>
+        <w:jc w:val="left"/>
+        <w:rPr>
+          <w:rFonts w:ascii="Arial" w:hAnsi="Arial" w:cs="Arial"/>
+          <w:bCs/>
+          <w:color w:val="000000"/>
+        </w:rPr>
+      </w:pPr>
+    </w:p>
+    <w:p>
+      <w:pPr>
+        <w:autoSpaceDE w:val="0"/>
+        <w:autoSpaceDN w:val="0"/>
+        <w:adjustRightInd w:val="0"/>
+        <w:spacing w:after="0" w:line="360" w:lineRule="auto"/>
+        <w:jc w:val="left"/>
+        <w:rPr>
+          <w:rFonts w:ascii="Arial" w:hAnsi="Arial" w:cs="Arial"/>
+          <w:bCs/>
+          <w:color w:val="000000"/>
+        </w:rPr>
+      </w:pPr>
+    </w:p>
+    <w:p>
+      <w:pPr>
+        <w:autoSpaceDE w:val="0"/>
+        <w:autoSpaceDN w:val="0"/>
+        <w:adjustRightInd w:val="0"/>
+        <w:spacing w:after="0" w:line="360" w:lineRule="auto"/>
+        <w:jc w:val="left"/>
+        <w:rPr>
+          <w:rFonts w:ascii="Arial" w:hAnsi="Arial" w:cs="Arial"/>
+          <w:bCs/>
+          <w:color w:val="000000"/>
+        </w:rPr>
+      </w:pPr>
+    </w:p>
+    <w:p>
+      <w:pPr>
+        <w:autoSpaceDE w:val="0"/>
+        <w:autoSpaceDN w:val="0"/>
+        <w:adjustRightInd w:val="0"/>
+        <w:spacing w:after="0" w:line="360" w:lineRule="auto"/>
+        <w:jc w:val="left"/>
+        <w:rPr>
+          <w:rFonts w:ascii="Arial" w:hAnsi="Arial" w:cs="Arial"/>
+          <w:bCs/>
+          <w:color w:val="000000"/>
+        </w:rPr>
+      </w:pPr>
+    </w:p>
+    <w:p>
+      <w:pPr>
+        <w:autoSpaceDE w:val="0"/>
+        <w:autoSpaceDN w:val="0"/>
+        <w:adjustRightInd w:val="0"/>
+        <w:spacing w:after="0" w:line="360" w:lineRule="auto"/>
+        <w:jc w:val="left"/>
+        <w:rPr>
+          <w:rFonts w:ascii="Arial" w:hAnsi="Arial" w:cs="Arial"/>
+          <w:bCs/>
+          <w:color w:val="000000"/>
+        </w:rPr>
+      </w:pPr>
+    </w:p>
+    <w:p>
+      <w:pPr>
+        <w:autoSpaceDE w:val="0"/>
+        <w:autoSpaceDN w:val="0"/>
+        <w:adjustRightInd w:val="0"/>
+        <w:spacing w:after="0" w:line="360" w:lineRule="auto"/>
+        <w:jc w:val="left"/>
+        <w:rPr>
+          <w:rFonts w:ascii="Arial" w:hAnsi="Arial" w:cs="Arial"/>
+          <w:bCs/>
+          <w:color w:val="000000"/>
+        </w:rPr>
+      </w:pPr>
+    </w:p>
+    <w:p>
+      <w:pPr>
+        <w:autoSpaceDE w:val="0"/>
+        <w:autoSpaceDN w:val="0"/>
+        <w:adjustRightInd w:val="0"/>
+        <w:spacing w:after="0" w:line="360" w:lineRule="auto"/>
+        <w:jc w:val="left"/>
+        <w:rPr>
+          <w:rFonts w:ascii="Arial" w:hAnsi="Arial" w:cs="Arial"/>
+          <w:bCs/>
+          <w:color w:val="000000"/>
+        </w:rPr>
+      </w:pPr>
+    </w:p>
+    <w:p>
+      <w:pPr>
+        <w:autoSpaceDE w:val="0"/>
+        <w:autoSpaceDN w:val="0"/>
+        <w:adjustRightInd w:val="0"/>
+        <w:spacing w:after="0" w:line="360" w:lineRule="auto"/>
+        <w:jc w:val="left"/>
+        <w:rPr>
+          <w:rFonts w:ascii="Arial" w:hAnsi="Arial" w:cs="Arial"/>
+          <w:bCs/>
+          <w:color w:val="000000"/>
+        </w:rPr>
+      </w:pPr>
+    </w:p>
+    <w:p>
+      <w:pPr>
+        <w:autoSpaceDE w:val="0"/>
+        <w:autoSpaceDN w:val="0"/>
+        <w:adjustRightInd w:val="0"/>
+        <w:spacing w:after="0" w:line="360" w:lineRule="auto"/>
+        <w:jc w:val="left"/>
+        <w:rPr>
+          <w:rFonts w:ascii="Arial" w:hAnsi="Arial" w:cs="Arial"/>
+          <w:bCs/>
+          <w:color w:val="000000"/>
+        </w:rPr>
+      </w:pPr>
+    </w:p>
+    <w:p>
+      <w:pPr>
+        <w:autoSpaceDE w:val="0"/>
+        <w:autoSpaceDN w:val="0"/>
+        <w:adjustRightInd w:val="0"/>
+        <w:spacing w:after="0" w:line="360" w:lineRule="auto"/>
+        <w:jc w:val="left"/>
+        <w:rPr>
+          <w:rFonts w:ascii="Arial" w:hAnsi="Arial" w:cs="Arial"/>
+          <w:bCs/>
+          <w:color w:val="000000"/>
+        </w:rPr>
+      </w:pPr>
+    </w:p>
+    <w:p>
+      <w:pPr>
+        <w:autoSpaceDE w:val="0"/>
+        <w:autoSpaceDN w:val="0"/>
+        <w:adjustRightInd w:val="0"/>
+        <w:spacing w:after="0" w:line="360" w:lineRule="auto"/>
+        <w:jc w:val="left"/>
+        <w:rPr>
+          <w:rFonts w:ascii="Arial" w:hAnsi="Arial" w:cs="Arial"/>
+          <w:bCs/>
+          <w:color w:val="000000"/>
+        </w:rPr>
+      </w:pPr>
+    </w:p>
+    <w:p>
+      <w:pPr>
+        <w:autoSpaceDE w:val="0"/>
+        <w:autoSpaceDN w:val="0"/>
+        <w:adjustRightInd w:val="0"/>
+        <w:spacing w:after="0" w:line="360" w:lineRule="auto"/>
+        <w:jc w:val="left"/>
+        <w:rPr>
+          <w:rFonts w:ascii="Arial" w:hAnsi="Arial" w:cs="Arial"/>
+          <w:bCs/>
+          <w:color w:val="000000"/>
+        </w:rPr>
+      </w:pPr>
+    </w:p>
+    <w:p>
+      <w:pPr>
+        <w:autoSpaceDE w:val="0"/>
+        <w:autoSpaceDN w:val="0"/>
+        <w:adjustRightInd w:val="0"/>
+        <w:spacing w:after="0" w:line="360" w:lineRule="auto"/>
+        <w:jc w:val="left"/>
+        <w:rPr>
+          <w:rFonts w:ascii="Arial" w:hAnsi="Arial" w:cs="Arial"/>
+          <w:bCs/>
+          <w:color w:val="000000"/>
+        </w:rPr>
+      </w:pPr>
+      <w:r>
+        <w:rPr>
+          <w:rFonts w:ascii="Arial" w:hAnsi="Arial" w:cs="Arial"/>
+          <w:bCs/>
+          <w:color w:val="000000"/>
+        </w:rPr>
+        <w:lastRenderedPageBreak/>
+        <w:t xml:space="preserve">A la hora de ingresar nuevos registros al Fichero, saldrá un mensaje indicando si este ya </w:t>
+      </w:r>
+      <w:r>
+        <w:rPr>
+          <w:rFonts w:ascii="Arial" w:hAnsi="Arial" w:cs="Arial"/>
+          <w:bCs/>
+          <w:color w:val="000000"/>
+        </w:rPr>
+        <w:t>está</w:t>
+      </w:r>
+      <w:r>
+        <w:rPr>
+          <w:rFonts w:ascii="Arial" w:hAnsi="Arial" w:cs="Arial"/>
+          <w:bCs/>
+          <w:color w:val="000000"/>
+        </w:rPr>
+        <w:t xml:space="preserve"> creado o si este se </w:t>
+      </w:r>
+      <w:r>
+        <w:rPr>
+          <w:rFonts w:ascii="Arial" w:hAnsi="Arial" w:cs="Arial"/>
+          <w:bCs/>
+          <w:color w:val="000000"/>
+        </w:rPr>
+        <w:t>creó</w:t>
+      </w:r>
+      <w:r>
+        <w:rPr>
+          <w:rFonts w:ascii="Arial" w:hAnsi="Arial" w:cs="Arial"/>
+          <w:bCs/>
+          <w:color w:val="000000"/>
+        </w:rPr>
+        <w:t>, y si los datos fueron ingresados al Fichero correctamente.</w:t>
+      </w:r>
+    </w:p>
+    <w:p>
+      <w:pPr>
+        <w:autoSpaceDE w:val="0"/>
+        <w:autoSpaceDN w:val="0"/>
+        <w:adjustRightInd w:val="0"/>
+        <w:spacing w:after="0" w:line="360" w:lineRule="auto"/>
+        <w:jc w:val="left"/>
+        <w:rPr>
+          <w:rFonts w:ascii="Arial" w:hAnsi="Arial" w:cs="Arial"/>
+          <w:bCs/>
+          <w:color w:val="000000"/>
+        </w:rPr>
+      </w:pPr>
+      <w:r>
+        <w:rPr>
+          <w:noProof/>
+          <w:lang w:eastAsia="es-PE"/>
+        </w:rPr>
+        <w:drawing>
+          <wp:anchor distT="0" distB="0" distL="114300" distR="114300" simplePos="0" relativeHeight="251668992" behindDoc="0" locked="0" layoutInCell="1" allowOverlap="1" wp14:anchorId="15BF9344" wp14:editId="71815CB6">
+            <wp:simplePos x="0" y="0"/>
+            <wp:positionH relativeFrom="column">
+              <wp:posOffset>2882900</wp:posOffset>
+            </wp:positionH>
+            <wp:positionV relativeFrom="paragraph">
+              <wp:posOffset>295275</wp:posOffset>
+            </wp:positionV>
+            <wp:extent cx="2851709" cy="2295525"/>
+            <wp:effectExtent l="0" t="0" r="6350" b="0"/>
+            <wp:wrapSquare wrapText="bothSides"/>
+            <wp:docPr id="3" name="Imagen 3" descr="C:\Users\Enzocv\AppData\Local\Microsoft\Windows\INetCacheContent.Word\ficheroYaExiste.png"/>
+            <wp:cNvGraphicFramePr>
+              <a:graphicFrameLocks xmlns:a="http://schemas.openxmlformats.org/drawingml/2006/main" noChangeAspect="1"/>
+            </wp:cNvGraphicFramePr>
+            <a:graphic xmlns:a="http://schemas.openxmlformats.org/drawingml/2006/main">
+              <a:graphicData uri="http://schemas.openxmlformats.org/drawingml/2006/picture">
+                <pic:pic xmlns:pic="http://schemas.openxmlformats.org/drawingml/2006/picture">
+                  <pic:nvPicPr>
+                    <pic:cNvPr id="0" name="Picture 3" descr="C:\Users\Enzocv\AppData\Local\Microsoft\Windows\INetCacheContent.Word\ficheroYaExiste.png"/>
+                    <pic:cNvPicPr>
+                      <a:picLocks noChangeAspect="1" noChangeArrowheads="1"/>
+                    </pic:cNvPicPr>
+                  </pic:nvPicPr>
+                  <pic:blipFill>
+                    <a:blip r:embed="rId10">
+                      <a:extLst>
+                        <a:ext uri="{28A0092B-C50C-407E-A947-70E740481C1C}">
+                          <a14:useLocalDpi xmlns:a14="http://schemas.microsoft.com/office/drawing/2010/main" val="0"/>
+                        </a:ext>
+                      </a:extLst>
+                    </a:blip>
+                    <a:srcRect/>
+                    <a:stretch>
+                      <a:fillRect/>
+                    </a:stretch>
+                  </pic:blipFill>
+                  <pic:spPr bwMode="auto">
+                    <a:xfrm>
+                      <a:off x="0" y="0"/>
+                      <a:ext cx="2851709" cy="2295525"/>
+                    </a:xfrm>
+                    <a:prstGeom prst="rect">
+                      <a:avLst/>
+                    </a:prstGeom>
+                    <a:noFill/>
+                    <a:ln>
+                      <a:noFill/>
+                    </a:ln>
+                  </pic:spPr>
+                </pic:pic>
+              </a:graphicData>
+            </a:graphic>
+            <wp14:sizeRelH relativeFrom="page">
+              <wp14:pctWidth>0</wp14:pctWidth>
+            </wp14:sizeRelH>
+            <wp14:sizeRelV relativeFrom="page">
+              <wp14:pctHeight>0</wp14:pctHeight>
+            </wp14:sizeRelV>
+          </wp:anchor>
+        </w:drawing>
+      </w:r>
+      <w:r>
+        <w:rPr>
+          <w:noProof/>
+          <w:lang w:eastAsia="es-PE"/>
+        </w:rPr>
+        <w:drawing>
+          <wp:anchor distT="0" distB="0" distL="114300" distR="114300" simplePos="0" relativeHeight="251659776" behindDoc="0" locked="0" layoutInCell="1" allowOverlap="1" wp14:anchorId="62A84BAC" wp14:editId="6D6BDE59">
+            <wp:simplePos x="0" y="0"/>
+            <wp:positionH relativeFrom="column">
+              <wp:posOffset>-260350</wp:posOffset>
+            </wp:positionH>
+            <wp:positionV relativeFrom="paragraph">
+              <wp:posOffset>314325</wp:posOffset>
+            </wp:positionV>
+            <wp:extent cx="2827655" cy="2266950"/>
+            <wp:effectExtent l="0" t="0" r="0" b="0"/>
+            <wp:wrapSquare wrapText="bothSides"/>
+            <wp:docPr id="4" name="Imagen 4" descr="C:\Users\Enzocv\AppData\Local\Microsoft\Windows\INetCacheContent.Word\datosGuardadosCorrectamente.png"/>
+            <wp:cNvGraphicFramePr>
+              <a:graphicFrameLocks xmlns:a="http://schemas.openxmlformats.org/drawingml/2006/main" noChangeAspect="1"/>
+            </wp:cNvGraphicFramePr>
+            <a:graphic xmlns:a="http://schemas.openxmlformats.org/drawingml/2006/main">
+              <a:graphicData uri="http://schemas.openxmlformats.org/drawingml/2006/picture">
+                <pic:pic xmlns:pic="http://schemas.openxmlformats.org/drawingml/2006/picture">
+                  <pic:nvPicPr>
+                    <pic:cNvPr id="0" name="Picture 5" descr="C:\Users\Enzocv\AppData\Local\Microsoft\Windows\INetCacheContent.Word\datosGuardadosCorrectamente.png"/>
+                    <pic:cNvPicPr>
+                      <a:picLocks noChangeAspect="1" noChangeArrowheads="1"/>
+                    </pic:cNvPicPr>
+                  </pic:nvPicPr>
+                  <pic:blipFill>
+                    <a:blip r:embed="rId11">
+                      <a:extLst>
+                        <a:ext uri="{28A0092B-C50C-407E-A947-70E740481C1C}">
+                          <a14:useLocalDpi xmlns:a14="http://schemas.microsoft.com/office/drawing/2010/main" val="0"/>
+                        </a:ext>
+                      </a:extLst>
+                    </a:blip>
+                    <a:srcRect/>
+                    <a:stretch>
+                      <a:fillRect/>
+                    </a:stretch>
+                  </pic:blipFill>
+                  <pic:spPr bwMode="auto">
+                    <a:xfrm>
+                      <a:off x="0" y="0"/>
+                      <a:ext cx="2827655" cy="2266950"/>
+                    </a:xfrm>
+                    <a:prstGeom prst="rect">
+                      <a:avLst/>
+                    </a:prstGeom>
+                    <a:noFill/>
+                    <a:ln>
+                      <a:noFill/>
+                    </a:ln>
+                  </pic:spPr>
+                </pic:pic>
+              </a:graphicData>
+            </a:graphic>
+            <wp14:sizeRelH relativeFrom="page">
+              <wp14:pctWidth>0</wp14:pctWidth>
+            </wp14:sizeRelH>
+            <wp14:sizeRelV relativeFrom="page">
+              <wp14:pctHeight>0</wp14:pctHeight>
+            </wp14:sizeRelV>
+          </wp:anchor>
+        </w:drawing>
+      </w:r>
+    </w:p>
+    <w:p>
+      <w:pPr>
+        <w:autoSpaceDE w:val="0"/>
+        <w:autoSpaceDN w:val="0"/>
+        <w:adjustRightInd w:val="0"/>
+        <w:spacing w:after="0" w:line="360" w:lineRule="auto"/>
+        <w:jc w:val="left"/>
+        <w:rPr>
+          <w:rFonts w:ascii="Arial" w:hAnsi="Arial" w:cs="Arial"/>
+          <w:bCs/>
+          <w:color w:val="000000"/>
+        </w:rPr>
+      </w:pPr>
+    </w:p>
+    <w:p>
+      <w:pPr>
+        <w:autoSpaceDE w:val="0"/>
+        <w:autoSpaceDN w:val="0"/>
+        <w:adjustRightInd w:val="0"/>
+        <w:spacing w:after="0" w:line="360" w:lineRule="auto"/>
+        <w:jc w:val="left"/>
+        <w:rPr>
+          <w:rFonts w:ascii="Arial" w:hAnsi="Arial" w:cs="Arial"/>
+          <w:bCs/>
+          <w:color w:val="000000"/>
+        </w:rPr>
+      </w:pPr>
+    </w:p>
+    <w:p>
+      <w:pPr>
+        <w:autoSpaceDE w:val="0"/>
+        <w:autoSpaceDN w:val="0"/>
+        <w:adjustRightInd w:val="0"/>
+        <w:spacing w:after="0" w:line="360" w:lineRule="auto"/>
+        <w:jc w:val="left"/>
+        <w:rPr>
+          <w:rFonts w:ascii="Arial" w:hAnsi="Arial" w:cs="Arial"/>
+          <w:bCs/>
+          <w:color w:val="000000"/>
+        </w:rPr>
+      </w:pPr>
+      <w:r>
+        <w:rPr>
+          <w:rFonts w:ascii="Arial" w:hAnsi="Arial" w:cs="Arial"/>
+          <w:bCs/>
+          <w:color w:val="000000"/>
+        </w:rPr>
+        <w:t>Ahora tenemos validado la operación de división entre 0 ya que este no se puede hacer, para esto aparecerá un mensaje en el cual nos indicará que este tipo de división no está permitida.</w:t>
+      </w:r>
+    </w:p>
+    <w:p>
+      <w:pPr>
+        <w:autoSpaceDE w:val="0"/>
+        <w:autoSpaceDN w:val="0"/>
+        <w:adjustRightInd w:val="0"/>
+        <w:spacing w:after="0" w:line="360" w:lineRule="auto"/>
+        <w:jc w:val="left"/>
+        <w:rPr>
+          <w:rFonts w:ascii="Arial" w:hAnsi="Arial" w:cs="Arial"/>
+          <w:bCs/>
+          <w:color w:val="000000"/>
+        </w:rPr>
+      </w:pPr>
+      <w:r>
+        <w:rPr>
+          <w:noProof/>
+          <w:lang w:eastAsia="es-PE"/>
+        </w:rPr>
+        <w:drawing>
+          <wp:anchor distT="0" distB="0" distL="114300" distR="114300" simplePos="0" relativeHeight="251671040" behindDoc="0" locked="0" layoutInCell="1" allowOverlap="1" wp14:anchorId="6A6A4C25" wp14:editId="0AF82087">
+            <wp:simplePos x="0" y="0"/>
+            <wp:positionH relativeFrom="column">
+              <wp:posOffset>-3175</wp:posOffset>
+            </wp:positionH>
+            <wp:positionV relativeFrom="paragraph">
+              <wp:posOffset>243205</wp:posOffset>
+            </wp:positionV>
+            <wp:extent cx="5781675" cy="2886075"/>
+            <wp:effectExtent l="0" t="0" r="9525" b="9525"/>
+            <wp:wrapSquare wrapText="bothSides"/>
+            <wp:docPr id="7" name="Imagen 7" descr="C:\Users\Enzocv\AppData\Local\Microsoft\Windows\INetCacheContent.Word\divicionEntreCero.png"/>
+            <wp:cNvGraphicFramePr>
+              <a:graphicFrameLocks xmlns:a="http://schemas.openxmlformats.org/drawingml/2006/main" noChangeAspect="1"/>
+            </wp:cNvGraphicFramePr>
+            <a:graphic xmlns:a="http://schemas.openxmlformats.org/drawingml/2006/main">
+              <a:graphicData uri="http://schemas.openxmlformats.org/drawingml/2006/picture">
+                <pic:pic xmlns:pic="http://schemas.openxmlformats.org/drawingml/2006/picture">
+                  <pic:nvPicPr>
+                    <pic:cNvPr id="0" name="Picture 9" descr="C:\Users\Enzocv\AppData\Local\Microsoft\Windows\INetCacheContent.Word\divicionEntreCero.png"/>
+                    <pic:cNvPicPr>
+                      <a:picLocks noChangeAspect="1" noChangeArrowheads="1"/>
+                    </pic:cNvPicPr>
+                  </pic:nvPicPr>
+                  <pic:blipFill>
+                    <a:blip r:embed="rId12">
+                      <a:extLst>
+                        <a:ext uri="{28A0092B-C50C-407E-A947-70E740481C1C}">
+                          <a14:useLocalDpi xmlns:a14="http://schemas.microsoft.com/office/drawing/2010/main" val="0"/>
+                        </a:ext>
+                      </a:extLst>
+                    </a:blip>
+                    <a:srcRect/>
+                    <a:stretch>
+                      <a:fillRect/>
+                    </a:stretch>
+                  </pic:blipFill>
+                  <pic:spPr bwMode="auto">
+                    <a:xfrm>
+                      <a:off x="0" y="0"/>
+                      <a:ext cx="5781675" cy="2886075"/>
+                    </a:xfrm>
+                    <a:prstGeom prst="rect">
+                      <a:avLst/>
+                    </a:prstGeom>
+                    <a:noFill/>
+                    <a:ln>
+                      <a:noFill/>
+                    </a:ln>
+                  </pic:spPr>
+                </pic:pic>
+              </a:graphicData>
+            </a:graphic>
+            <wp14:sizeRelH relativeFrom="page">
+              <wp14:pctWidth>0</wp14:pctWidth>
+            </wp14:sizeRelH>
+            <wp14:sizeRelV relativeFrom="page">
+              <wp14:pctHeight>0</wp14:pctHeight>
+            </wp14:sizeRelV>
+          </wp:anchor>
+        </w:drawing>
+      </w:r>
+    </w:p>
+    <w:p>
+      <w:pPr>
+        <w:autoSpaceDE w:val="0"/>
+        <w:autoSpaceDN w:val="0"/>
+        <w:adjustRightInd w:val="0"/>
+        <w:spacing w:after="0" w:line="360" w:lineRule="auto"/>
+        <w:jc w:val="left"/>
+        <w:rPr>
+          <w:rFonts w:ascii="Arial" w:hAnsi="Arial" w:cs="Arial"/>
+          <w:bCs/>
+          <w:color w:val="000000"/>
         </w:rPr>
       </w:pPr>
     </w:p>
@@ -2881,6 +3477,7 @@
           <w:sz w:val="24"/>
           <w:szCs w:val="20"/>
         </w:rPr>
+        <w:lastRenderedPageBreak/>
         <w:t>CONCLUSIONES</w:t>
       </w:r>
       <w:bookmarkEnd w:id="7"/>
@@ -2997,7 +3594,7 @@
           <w:b/>
         </w:rPr>
       </w:pPr>
-      <w:hyperlink r:id="rId9" w:history="1">
+      <w:hyperlink r:id="rId13" w:history="1">
         <w:r>
           <w:rPr>
             <w:rStyle w:val="Hipervnculo"/>
@@ -3009,8 +3606,8 @@
       </w:hyperlink>
     </w:p>
     <w:sectPr>
-      <w:headerReference w:type="default" r:id="rId10"/>
-      <w:footerReference w:type="default" r:id="rId11"/>
+      <w:headerReference w:type="default" r:id="rId14"/>
+      <w:footerReference w:type="default" r:id="rId15"/>
       <w:pgSz w:w="12240" w:h="15840"/>
       <w:pgMar w:top="1701" w:right="1134" w:bottom="1134" w:left="1985" w:header="709" w:footer="709" w:gutter="0"/>
       <w:cols w:space="708"/>
@@ -3022,7 +3619,7 @@
 </file>
 
 <file path=word/endnotes.xml><?xml version="1.0" encoding="utf-8"?>
-<w:endnotes xmlns:wpc="http://schemas.microsoft.com/office/word/2010/wordprocessingCanvas" xmlns:mc="http://schemas.openxmlformats.org/markup-compatibility/2006" xmlns:o="urn:schemas-microsoft-com:office:office" xmlns:r="http://schemas.openxmlformats.org/officeDocument/2006/relationships" xmlns:m="http://schemas.openxmlformats.org/officeDocument/2006/math" xmlns:v="urn:schemas-microsoft-com:vml" xmlns:wp14="http://schemas.microsoft.com/office/word/2010/wordprocessingDrawing" xmlns:wp="http://schemas.openxmlformats.org/drawingml/2006/wordprocessingDrawing" xmlns:w10="urn:schemas-microsoft-com:office:word" xmlns:w="http://schemas.openxmlformats.org/wordprocessingml/2006/main" xmlns:w14="http://schemas.microsoft.com/office/word/2010/wordml" xmlns:w15="http://schemas.microsoft.com/office/word/2012/wordml" xmlns:wpg="http://schemas.microsoft.com/office/word/2010/wordprocessingGroup" xmlns:wpi="http://schemas.microsoft.com/office/word/2010/wordprocessingInk" xmlns:wne="http://schemas.microsoft.com/office/word/2006/wordml" xmlns:wps="http://schemas.microsoft.com/office/word/2010/wordprocessingShape" mc:Ignorable="w14 w15 wp14">
+<w:endnotes xmlns:wpc="http://schemas.microsoft.com/office/word/2010/wordprocessingCanvas" xmlns:cx="http://schemas.microsoft.com/office/drawing/2014/chartex" xmlns:cx1="http://schemas.microsoft.com/office/drawing/2015/9/8/chartex" xmlns:cx2="http://schemas.microsoft.com/office/drawing/2015/10/21/chartex" xmlns:mc="http://schemas.openxmlformats.org/markup-compatibility/2006" xmlns:o="urn:schemas-microsoft-com:office:office" xmlns:r="http://schemas.openxmlformats.org/officeDocument/2006/relationships" xmlns:m="http://schemas.openxmlformats.org/officeDocument/2006/math" xmlns:v="urn:schemas-microsoft-com:vml" xmlns:wp14="http://schemas.microsoft.com/office/word/2010/wordprocessingDrawing" xmlns:wp="http://schemas.openxmlformats.org/drawingml/2006/wordprocessingDrawing" xmlns:w10="urn:schemas-microsoft-com:office:word" xmlns:w="http://schemas.openxmlformats.org/wordprocessingml/2006/main" xmlns:w14="http://schemas.microsoft.com/office/word/2010/wordml" xmlns:w15="http://schemas.microsoft.com/office/word/2012/wordml" xmlns:w16se="http://schemas.microsoft.com/office/word/2015/wordml/symex" xmlns:wpg="http://schemas.microsoft.com/office/word/2010/wordprocessingGroup" xmlns:wpi="http://schemas.microsoft.com/office/word/2010/wordprocessingInk" xmlns:wne="http://schemas.microsoft.com/office/word/2006/wordml" xmlns:wps="http://schemas.microsoft.com/office/word/2010/wordprocessingShape" mc:Ignorable="w14 w15 w16se wp14">
   <w:endnote w:type="separator" w:id="-1">
     <w:p>
       <w:pPr>
@@ -3047,7 +3644,7 @@
 </file>
 
 <file path=word/footer1.xml><?xml version="1.0" encoding="utf-8"?>
-<w:ftr xmlns:wpc="http://schemas.microsoft.com/office/word/2010/wordprocessingCanvas" xmlns:mc="http://schemas.openxmlformats.org/markup-compatibility/2006" xmlns:o="urn:schemas-microsoft-com:office:office" xmlns:r="http://schemas.openxmlformats.org/officeDocument/2006/relationships" xmlns:m="http://schemas.openxmlformats.org/officeDocument/2006/math" xmlns:v="urn:schemas-microsoft-com:vml" xmlns:wp14="http://schemas.microsoft.com/office/word/2010/wordprocessingDrawing" xmlns:wp="http://schemas.openxmlformats.org/drawingml/2006/wordprocessingDrawing" xmlns:w10="urn:schemas-microsoft-com:office:word" xmlns:w="http://schemas.openxmlformats.org/wordprocessingml/2006/main" xmlns:w14="http://schemas.microsoft.com/office/word/2010/wordml" xmlns:w15="http://schemas.microsoft.com/office/word/2012/wordml" xmlns:wpg="http://schemas.microsoft.com/office/word/2010/wordprocessingGroup" xmlns:wpi="http://schemas.microsoft.com/office/word/2010/wordprocessingInk" xmlns:wne="http://schemas.microsoft.com/office/word/2006/wordml" xmlns:wps="http://schemas.microsoft.com/office/word/2010/wordprocessingShape" mc:Ignorable="w14 w15 wp14">
+<w:ftr xmlns:wpc="http://schemas.microsoft.com/office/word/2010/wordprocessingCanvas" xmlns:cx="http://schemas.microsoft.com/office/drawing/2014/chartex" xmlns:cx1="http://schemas.microsoft.com/office/drawing/2015/9/8/chartex" xmlns:cx2="http://schemas.microsoft.com/office/drawing/2015/10/21/chartex" xmlns:mc="http://schemas.openxmlformats.org/markup-compatibility/2006" xmlns:o="urn:schemas-microsoft-com:office:office" xmlns:r="http://schemas.openxmlformats.org/officeDocument/2006/relationships" xmlns:m="http://schemas.openxmlformats.org/officeDocument/2006/math" xmlns:v="urn:schemas-microsoft-com:vml" xmlns:wp14="http://schemas.microsoft.com/office/word/2010/wordprocessingDrawing" xmlns:wp="http://schemas.openxmlformats.org/drawingml/2006/wordprocessingDrawing" xmlns:w10="urn:schemas-microsoft-com:office:word" xmlns:w="http://schemas.openxmlformats.org/wordprocessingml/2006/main" xmlns:w14="http://schemas.microsoft.com/office/word/2010/wordml" xmlns:w15="http://schemas.microsoft.com/office/word/2012/wordml" xmlns:w16se="http://schemas.microsoft.com/office/word/2015/wordml/symex" xmlns:wpg="http://schemas.microsoft.com/office/word/2010/wordprocessingGroup" xmlns:wpi="http://schemas.microsoft.com/office/word/2010/wordprocessingInk" xmlns:wne="http://schemas.microsoft.com/office/word/2006/wordml" xmlns:wps="http://schemas.microsoft.com/office/word/2010/wordprocessingShape" mc:Ignorable="w14 w15 w16se wp14">
   <w:sdt>
     <w:sdtPr>
       <w:id w:val="421765782"/>
@@ -3094,7 +3691,7 @@
 </file>
 
 <file path=word/footnotes.xml><?xml version="1.0" encoding="utf-8"?>
-<w:footnotes xmlns:wpc="http://schemas.microsoft.com/office/word/2010/wordprocessingCanvas" xmlns:mc="http://schemas.openxmlformats.org/markup-compatibility/2006" xmlns:o="urn:schemas-microsoft-com:office:office" xmlns:r="http://schemas.openxmlformats.org/officeDocument/2006/relationships" xmlns:m="http://schemas.openxmlformats.org/officeDocument/2006/math" xmlns:v="urn:schemas-microsoft-com:vml" xmlns:wp14="http://schemas.microsoft.com/office/word/2010/wordprocessingDrawing" xmlns:wp="http://schemas.openxmlformats.org/drawingml/2006/wordprocessingDrawing" xmlns:w10="urn:schemas-microsoft-com:office:word" xmlns:w="http://schemas.openxmlformats.org/wordprocessingml/2006/main" xmlns:w14="http://schemas.microsoft.com/office/word/2010/wordml" xmlns:w15="http://schemas.microsoft.com/office/word/2012/wordml" xmlns:wpg="http://schemas.microsoft.com/office/word/2010/wordprocessingGroup" xmlns:wpi="http://schemas.microsoft.com/office/word/2010/wordprocessingInk" xmlns:wne="http://schemas.microsoft.com/office/word/2006/wordml" xmlns:wps="http://schemas.microsoft.com/office/word/2010/wordprocessingShape" mc:Ignorable="w14 w15 wp14">
+<w:footnotes xmlns:wpc="http://schemas.microsoft.com/office/word/2010/wordprocessingCanvas" xmlns:cx="http://schemas.microsoft.com/office/drawing/2014/chartex" xmlns:cx1="http://schemas.microsoft.com/office/drawing/2015/9/8/chartex" xmlns:cx2="http://schemas.microsoft.com/office/drawing/2015/10/21/chartex" xmlns:mc="http://schemas.openxmlformats.org/markup-compatibility/2006" xmlns:o="urn:schemas-microsoft-com:office:office" xmlns:r="http://schemas.openxmlformats.org/officeDocument/2006/relationships" xmlns:m="http://schemas.openxmlformats.org/officeDocument/2006/math" xmlns:v="urn:schemas-microsoft-com:vml" xmlns:wp14="http://schemas.microsoft.com/office/word/2010/wordprocessingDrawing" xmlns:wp="http://schemas.openxmlformats.org/drawingml/2006/wordprocessingDrawing" xmlns:w10="urn:schemas-microsoft-com:office:word" xmlns:w="http://schemas.openxmlformats.org/wordprocessingml/2006/main" xmlns:w14="http://schemas.microsoft.com/office/word/2010/wordml" xmlns:w15="http://schemas.microsoft.com/office/word/2012/wordml" xmlns:w16se="http://schemas.microsoft.com/office/word/2015/wordml/symex" xmlns:wpg="http://schemas.microsoft.com/office/word/2010/wordprocessingGroup" xmlns:wpi="http://schemas.microsoft.com/office/word/2010/wordprocessingInk" xmlns:wne="http://schemas.microsoft.com/office/word/2006/wordml" xmlns:wps="http://schemas.microsoft.com/office/word/2010/wordprocessingShape" mc:Ignorable="w14 w15 w16se wp14">
   <w:footnote w:type="separator" w:id="-1">
     <w:p>
       <w:pPr>
@@ -3119,7 +3716,7 @@
 </file>
 
 <file path=word/header1.xml><?xml version="1.0" encoding="utf-8"?>
-<w:hdr xmlns:wpc="http://schemas.microsoft.com/office/word/2010/wordprocessingCanvas" xmlns:mc="http://schemas.openxmlformats.org/markup-compatibility/2006" xmlns:o="urn:schemas-microsoft-com:office:office" xmlns:r="http://schemas.openxmlformats.org/officeDocument/2006/relationships" xmlns:m="http://schemas.openxmlformats.org/officeDocument/2006/math" xmlns:v="urn:schemas-microsoft-com:vml" xmlns:wp14="http://schemas.microsoft.com/office/word/2010/wordprocessingDrawing" xmlns:wp="http://schemas.openxmlformats.org/drawingml/2006/wordprocessingDrawing" xmlns:w10="urn:schemas-microsoft-com:office:word" xmlns:w="http://schemas.openxmlformats.org/wordprocessingml/2006/main" xmlns:w14="http://schemas.microsoft.com/office/word/2010/wordml" xmlns:w15="http://schemas.microsoft.com/office/word/2012/wordml" xmlns:wpg="http://schemas.microsoft.com/office/word/2010/wordprocessingGroup" xmlns:wpi="http://schemas.microsoft.com/office/word/2010/wordprocessingInk" xmlns:wne="http://schemas.microsoft.com/office/word/2006/wordml" xmlns:wps="http://schemas.microsoft.com/office/word/2010/wordprocessingShape" mc:Ignorable="w14 w15 wp14">
+<w:hdr xmlns:wpc="http://schemas.microsoft.com/office/word/2010/wordprocessingCanvas" xmlns:cx="http://schemas.microsoft.com/office/drawing/2014/chartex" xmlns:cx1="http://schemas.microsoft.com/office/drawing/2015/9/8/chartex" xmlns:cx2="http://schemas.microsoft.com/office/drawing/2015/10/21/chartex" xmlns:mc="http://schemas.openxmlformats.org/markup-compatibility/2006" xmlns:o="urn:schemas-microsoft-com:office:office" xmlns:r="http://schemas.openxmlformats.org/officeDocument/2006/relationships" xmlns:m="http://schemas.openxmlformats.org/officeDocument/2006/math" xmlns:v="urn:schemas-microsoft-com:vml" xmlns:wp14="http://schemas.microsoft.com/office/word/2010/wordprocessingDrawing" xmlns:wp="http://schemas.openxmlformats.org/drawingml/2006/wordprocessingDrawing" xmlns:w10="urn:schemas-microsoft-com:office:word" xmlns:w="http://schemas.openxmlformats.org/wordprocessingml/2006/main" xmlns:w14="http://schemas.microsoft.com/office/word/2010/wordml" xmlns:w15="http://schemas.microsoft.com/office/word/2012/wordml" xmlns:w16se="http://schemas.microsoft.com/office/word/2015/wordml/symex" xmlns:wpg="http://schemas.microsoft.com/office/word/2010/wordprocessingGroup" xmlns:wpi="http://schemas.microsoft.com/office/word/2010/wordprocessingInk" xmlns:wne="http://schemas.microsoft.com/office/word/2006/wordml" xmlns:wps="http://schemas.microsoft.com/office/word/2010/wordprocessingShape" mc:Ignorable="w14 w15 w16se wp14">
   <w:p>
     <w:pPr>
       <w:pStyle w:val="Encabezado"/>
@@ -3162,7 +3759,7 @@
         <w:noProof/>
         <w:sz w:val="36"/>
         <w:szCs w:val="36"/>
-        <w:lang w:val="es-ES" w:eastAsia="es-ES"/>
+        <w:lang w:eastAsia="es-PE"/>
       </w:rPr>
       <w:drawing>
         <wp:anchor distT="0" distB="0" distL="114300" distR="114300" simplePos="0" relativeHeight="251662336" behindDoc="0" locked="0" layoutInCell="1" allowOverlap="1" wp14:anchorId="4C19F0E5" wp14:editId="1A3B65AC">
@@ -3241,7 +3838,7 @@
     <w:r>
       <w:rPr>
         <w:noProof/>
-        <w:lang w:val="es-ES" w:eastAsia="es-ES"/>
+        <w:lang w:eastAsia="es-PE"/>
       </w:rPr>
       <mc:AlternateContent>
         <mc:Choice Requires="wps">
@@ -3307,7 +3904,7 @@
         </mc:Choice>
         <mc:Fallback>
           <w:pict>
-            <v:shapetype w14:anchorId="75F60A37" id="_x0000_t32" coordsize="21600,21600" o:spt="32" o:oned="t" path="m,l21600,21600e" filled="f">
+            <v:shapetype w14:anchorId="3A6C9457" id="_x0000_t32" coordsize="21600,21600" o:spt="32" o:oned="t" path="m,l21600,21600e" filled="f">
               <v:path arrowok="t" fillok="f" o:connecttype="none"/>
               <o:lock v:ext="edit" shapetype="t"/>
             </v:shapetype>
@@ -3324,8 +3921,8 @@
 </file>
 
 <file path=word/numbering.xml><?xml version="1.0" encoding="utf-8"?>
-<w:numbering xmlns:wpc="http://schemas.microsoft.com/office/word/2010/wordprocessingCanvas" xmlns:mc="http://schemas.openxmlformats.org/markup-compatibility/2006" xmlns:o="urn:schemas-microsoft-com:office:office" xmlns:r="http://schemas.openxmlformats.org/officeDocument/2006/relationships" xmlns:m="http://schemas.openxmlformats.org/officeDocument/2006/math" xmlns:v="urn:schemas-microsoft-com:vml" xmlns:wp14="http://schemas.microsoft.com/office/word/2010/wordprocessingDrawing" xmlns:wp="http://schemas.openxmlformats.org/drawingml/2006/wordprocessingDrawing" xmlns:w10="urn:schemas-microsoft-com:office:word" xmlns:w="http://schemas.openxmlformats.org/wordprocessingml/2006/main" xmlns:w14="http://schemas.microsoft.com/office/word/2010/wordml" xmlns:w15="http://schemas.microsoft.com/office/word/2012/wordml" xmlns:wpg="http://schemas.microsoft.com/office/word/2010/wordprocessingGroup" xmlns:wpi="http://schemas.microsoft.com/office/word/2010/wordprocessingInk" xmlns:wne="http://schemas.microsoft.com/office/word/2006/wordml" xmlns:wps="http://schemas.microsoft.com/office/word/2010/wordprocessingShape" mc:Ignorable="w14 w15 wp14">
-  <w:abstractNum w:abstractNumId="0">
+<w:numbering xmlns:wpc="http://schemas.microsoft.com/office/word/2010/wordprocessingCanvas" xmlns:cx="http://schemas.microsoft.com/office/drawing/2014/chartex" xmlns:cx1="http://schemas.microsoft.com/office/drawing/2015/9/8/chartex" xmlns:cx2="http://schemas.microsoft.com/office/drawing/2015/10/21/chartex" xmlns:mc="http://schemas.openxmlformats.org/markup-compatibility/2006" xmlns:o="urn:schemas-microsoft-com:office:office" xmlns:r="http://schemas.openxmlformats.org/officeDocument/2006/relationships" xmlns:m="http://schemas.openxmlformats.org/officeDocument/2006/math" xmlns:v="urn:schemas-microsoft-com:vml" xmlns:wp14="http://schemas.microsoft.com/office/word/2010/wordprocessingDrawing" xmlns:wp="http://schemas.openxmlformats.org/drawingml/2006/wordprocessingDrawing" xmlns:w10="urn:schemas-microsoft-com:office:word" xmlns:w="http://schemas.openxmlformats.org/wordprocessingml/2006/main" xmlns:w14="http://schemas.microsoft.com/office/word/2010/wordml" xmlns:w15="http://schemas.microsoft.com/office/word/2012/wordml" xmlns:w16se="http://schemas.microsoft.com/office/word/2015/wordml/symex" xmlns:wpg="http://schemas.microsoft.com/office/word/2010/wordprocessingGroup" xmlns:wpi="http://schemas.microsoft.com/office/word/2010/wordprocessingInk" xmlns:wne="http://schemas.microsoft.com/office/word/2006/wordml" xmlns:wps="http://schemas.microsoft.com/office/word/2010/wordprocessingShape" mc:Ignorable="w14 w15 w16se wp14">
+  <w:abstractNum w:abstractNumId="0" w15:restartNumberingAfterBreak="0">
     <w:nsid w:val="041E34EB"/>
     <w:multiLevelType w:val="hybridMultilevel"/>
     <w:tmpl w:val="177A085C"/>
@@ -3414,7 +4011,7 @@
       </w:pPr>
     </w:lvl>
   </w:abstractNum>
-  <w:abstractNum w:abstractNumId="1">
+  <w:abstractNum w:abstractNumId="1" w15:restartNumberingAfterBreak="0">
     <w:nsid w:val="25BF5860"/>
     <w:multiLevelType w:val="hybridMultilevel"/>
     <w:tmpl w:val="32AE8600"/>
@@ -3526,7 +4123,7 @@
       </w:rPr>
     </w:lvl>
   </w:abstractNum>
-  <w:abstractNum w:abstractNumId="2">
+  <w:abstractNum w:abstractNumId="2" w15:restartNumberingAfterBreak="0">
     <w:nsid w:val="2C003D75"/>
     <w:multiLevelType w:val="hybridMultilevel"/>
     <w:tmpl w:val="67A49ED6"/>
@@ -3617,7 +4214,7 @@
       </w:pPr>
     </w:lvl>
   </w:abstractNum>
-  <w:abstractNum w:abstractNumId="3">
+  <w:abstractNum w:abstractNumId="3" w15:restartNumberingAfterBreak="0">
     <w:nsid w:val="39D860E0"/>
     <w:multiLevelType w:val="hybridMultilevel"/>
     <w:tmpl w:val="177A085C"/>
@@ -3706,7 +4303,7 @@
       </w:pPr>
     </w:lvl>
   </w:abstractNum>
-  <w:abstractNum w:abstractNumId="4">
+  <w:abstractNum w:abstractNumId="4" w15:restartNumberingAfterBreak="0">
     <w:nsid w:val="3A6746A7"/>
     <w:multiLevelType w:val="hybridMultilevel"/>
     <w:tmpl w:val="177A085C"/>
@@ -3795,7 +4392,7 @@
       </w:pPr>
     </w:lvl>
   </w:abstractNum>
-  <w:abstractNum w:abstractNumId="5">
+  <w:abstractNum w:abstractNumId="5" w15:restartNumberingAfterBreak="0">
     <w:nsid w:val="48E24745"/>
     <w:multiLevelType w:val="hybridMultilevel"/>
     <w:tmpl w:val="A82ABE78"/>
@@ -3907,7 +4504,7 @@
       </w:rPr>
     </w:lvl>
   </w:abstractNum>
-  <w:abstractNum w:abstractNumId="6">
+  <w:abstractNum w:abstractNumId="6" w15:restartNumberingAfterBreak="0">
     <w:nsid w:val="4D5C1248"/>
     <w:multiLevelType w:val="hybridMultilevel"/>
     <w:tmpl w:val="070001DC"/>
@@ -4020,7 +4617,7 @@
       </w:rPr>
     </w:lvl>
   </w:abstractNum>
-  <w:abstractNum w:abstractNumId="7">
+  <w:abstractNum w:abstractNumId="7" w15:restartNumberingAfterBreak="0">
     <w:nsid w:val="76381031"/>
     <w:multiLevelType w:val="hybridMultilevel"/>
     <w:tmpl w:val="CC74F1E6"/>
@@ -4160,7 +4757,7 @@
 </file>
 
 <file path=word/styles.xml><?xml version="1.0" encoding="utf-8"?>
-<w:styles xmlns:mc="http://schemas.openxmlformats.org/markup-compatibility/2006" xmlns:r="http://schemas.openxmlformats.org/officeDocument/2006/relationships" xmlns:w="http://schemas.openxmlformats.org/wordprocessingml/2006/main" xmlns:w14="http://schemas.microsoft.com/office/word/2010/wordml" xmlns:w15="http://schemas.microsoft.com/office/word/2012/wordml" mc:Ignorable="w14 w15">
+<w:styles xmlns:mc="http://schemas.openxmlformats.org/markup-compatibility/2006" xmlns:r="http://schemas.openxmlformats.org/officeDocument/2006/relationships" xmlns:w="http://schemas.openxmlformats.org/wordprocessingml/2006/main" xmlns:w14="http://schemas.microsoft.com/office/word/2010/wordml" xmlns:w15="http://schemas.microsoft.com/office/word/2012/wordml" xmlns:w16se="http://schemas.microsoft.com/office/word/2015/wordml/symex" mc:Ignorable="w14 w15 w16se">
   <w:docDefaults>
     <w:rPrDefault>
       <w:rPr>
@@ -4176,7 +4773,7 @@
       </w:pPr>
     </w:pPrDefault>
   </w:docDefaults>
-  <w:latentStyles w:defLockedState="0" w:defUIPriority="99" w:defSemiHidden="0" w:defUnhideWhenUsed="0" w:defQFormat="0" w:count="371">
+  <w:latentStyles w:defLockedState="0" w:defUIPriority="99" w:defSemiHidden="0" w:defUnhideWhenUsed="0" w:defQFormat="0" w:count="373">
     <w:lsdException w:name="Normal" w:uiPriority="0" w:qFormat="1"/>
     <w:lsdException w:name="heading 1" w:uiPriority="9" w:qFormat="1"/>
     <w:lsdException w:name="heading 2" w:semiHidden="1" w:uiPriority="9" w:unhideWhenUsed="1" w:qFormat="1"/>
@@ -4282,7 +4879,6 @@
     <w:lsdException w:name="HTML Sample" w:semiHidden="1" w:unhideWhenUsed="1"/>
     <w:lsdException w:name="HTML Typewriter" w:semiHidden="1" w:unhideWhenUsed="1"/>
     <w:lsdException w:name="HTML Variable" w:semiHidden="1" w:unhideWhenUsed="1"/>
-    <w:lsdException w:name="Normal Table" w:semiHidden="1" w:unhideWhenUsed="1"/>
     <w:lsdException w:name="annotation subject" w:semiHidden="1" w:unhideWhenUsed="1"/>
     <w:lsdException w:name="No List" w:semiHidden="1" w:unhideWhenUsed="1"/>
     <w:lsdException w:name="Outline List 1" w:semiHidden="1" w:unhideWhenUsed="1"/>
@@ -4328,11 +4924,9 @@
     <w:lsdException w:name="Table Subtle 1" w:semiHidden="1" w:unhideWhenUsed="1"/>
     <w:lsdException w:name="Table Subtle 2" w:semiHidden="1" w:unhideWhenUsed="1"/>
     <w:lsdException w:name="Table Web 1" w:semiHidden="1" w:unhideWhenUsed="1"/>
-    <w:lsdException w:name="Table Web 2" w:semiHidden="1" w:unhideWhenUsed="1"/>
     <w:lsdException w:name="Table Web 3" w:semiHidden="1" w:unhideWhenUsed="1"/>
     <w:lsdException w:name="Balloon Text" w:semiHidden="1" w:unhideWhenUsed="1"/>
     <w:lsdException w:name="Table Grid" w:uiPriority="59"/>
-    <w:lsdException w:name="Table Theme" w:semiHidden="1" w:unhideWhenUsed="1"/>
     <w:lsdException w:name="Placeholder Text" w:semiHidden="1"/>
     <w:lsdException w:name="No Spacing" w:uiPriority="1" w:qFormat="1"/>
     <w:lsdException w:name="Light Shading" w:uiPriority="60"/>
@@ -4548,6 +5142,8 @@
     <w:lsdException w:name="List Table 5 Dark Accent 6" w:uiPriority="50"/>
     <w:lsdException w:name="List Table 6 Colorful Accent 6" w:uiPriority="51"/>
     <w:lsdException w:name="List Table 7 Colorful Accent 6" w:uiPriority="52"/>
+    <w:lsdException w:name="Mention" w:semiHidden="1" w:unhideWhenUsed="1"/>
+    <w:lsdException w:name="Smart Hyperlink" w:semiHidden="1" w:unhideWhenUsed="1"/>
   </w:latentStyles>
   <w:style w:type="paragraph" w:default="1" w:styleId="Normal">
     <w:name w:val="Normal"/>
@@ -4725,7 +5321,7 @@
       <w:szCs w:val="28"/>
     </w:rPr>
   </w:style>
-  <w:style w:type="paragraph" w:styleId="TtulodeTDC">
+  <w:style w:type="paragraph" w:styleId="TtuloTDC">
     <w:name w:val="TOC Heading"/>
     <w:basedOn w:val="Ttulo1"/>
     <w:next w:val="Normal"/>
@@ -5076,7 +5672,7 @@
 </file>
 
 <file path=customXml/itemProps1.xml><?xml version="1.0" encoding="utf-8"?>
-<ds:datastoreItem xmlns:ds="http://schemas.openxmlformats.org/officeDocument/2006/customXml" ds:itemID="{128210AA-9FAD-4077-8C6A-760626A206DC}">
+<ds:datastoreItem xmlns:ds="http://schemas.openxmlformats.org/officeDocument/2006/customXml" ds:itemID="{C28FC361-0C44-44D3-AF09-49D57F088A9E}">
   <ds:schemaRefs>
     <ds:schemaRef ds:uri="http://schemas.openxmlformats.org/officeDocument/2006/bibliography"/>
   </ds:schemaRefs>

</xml_diff>

<commit_message>
Methods moved from the Frm to the class
</commit_message>
<xml_diff>
--- a/INFORME-LP3-AGUIRRE-CATALAN.docx
+++ b/INFORME-LP3-AGUIRRE-CATALAN.docx
@@ -41,7 +41,7 @@
           <w:color w:val="000000"/>
           <w:sz w:val="36"/>
           <w:szCs w:val="36"/>
-          <w:lang w:eastAsia="es-PE"/>
+          <w:lang w:val="es-ES" w:eastAsia="es-ES"/>
         </w:rPr>
         <w:drawing>
           <wp:inline distT="0" distB="0" distL="0" distR="0" wp14:anchorId="2FB2F72F" wp14:editId="7FC19AD1">
@@ -2833,7 +2833,7 @@
       <w:r>
         <w:rPr>
           <w:noProof/>
-          <w:lang w:eastAsia="es-PE"/>
+          <w:lang w:val="es-ES" w:eastAsia="es-ES"/>
         </w:rPr>
         <w:drawing>
           <wp:anchor distT="0" distB="0" distL="114300" distR="114300" simplePos="0" relativeHeight="251672064" behindDoc="0" locked="0" layoutInCell="1" allowOverlap="1" wp14:anchorId="49C66508" wp14:editId="5B1EBC3F">
@@ -2904,26 +2904,36 @@
           <w:bCs/>
           <w:color w:val="000000"/>
         </w:rPr>
-        <w:t xml:space="preserve">Los campos de texto están validados para que solo se ingresen </w:t>
-      </w:r>
-      <w:r>
+        <w:t>Los campos de texto están validados para que solo se ingresen números, para esto al usuario se le informa si está ingresando letras.</w:t>
+      </w:r>
+    </w:p>
+    <w:p>
+      <w:pPr>
+        <w:autoSpaceDE w:val="0"/>
+        <w:autoSpaceDN w:val="0"/>
+        <w:adjustRightInd w:val="0"/>
+        <w:spacing w:after="0" w:line="360" w:lineRule="auto"/>
+        <w:jc w:val="left"/>
         <w:rPr>
           <w:rFonts w:ascii="Arial" w:hAnsi="Arial" w:cs="Arial"/>
           <w:bCs/>
           <w:color w:val="000000"/>
         </w:rPr>
-        <w:t>números</w:t>
-      </w:r>
-      <w:r>
+      </w:pPr>
+    </w:p>
+    <w:p>
+      <w:pPr>
+        <w:autoSpaceDE w:val="0"/>
+        <w:autoSpaceDN w:val="0"/>
+        <w:adjustRightInd w:val="0"/>
+        <w:spacing w:after="0" w:line="360" w:lineRule="auto"/>
+        <w:jc w:val="left"/>
         <w:rPr>
           <w:rFonts w:ascii="Arial" w:hAnsi="Arial" w:cs="Arial"/>
           <w:bCs/>
           <w:color w:val="000000"/>
         </w:rPr>
-        <w:t>, para esto al usuario se le informa si está ingresando letras.</w:t>
-      </w:r>
-      <w:bookmarkStart w:id="6" w:name="_GoBack"/>
-      <w:bookmarkEnd w:id="6"/>
+      </w:pPr>
     </w:p>
     <w:p>
       <w:pPr>
@@ -3092,6 +3102,15 @@
           <w:color w:val="000000"/>
         </w:rPr>
       </w:pPr>
+      <w:r>
+        <w:rPr>
+          <w:rFonts w:ascii="Arial" w:hAnsi="Arial" w:cs="Arial"/>
+          <w:bCs/>
+          <w:color w:val="000000"/>
+        </w:rPr>
+        <w:lastRenderedPageBreak/>
+        <w:t>A la hora de ingresar nuevos registros al Fichero, saldrá un mensaje indicando si este ya está creado o si este se creó, y si los datos fueron ingresados al Fichero correctamente.</w:t>
+      </w:r>
     </w:p>
     <w:p>
       <w:pPr>
@@ -3106,79 +3125,10 @@
           <w:color w:val="000000"/>
         </w:rPr>
       </w:pPr>
-    </w:p>
-    <w:p>
-      <w:pPr>
-        <w:autoSpaceDE w:val="0"/>
-        <w:autoSpaceDN w:val="0"/>
-        <w:adjustRightInd w:val="0"/>
-        <w:spacing w:after="0" w:line="360" w:lineRule="auto"/>
-        <w:jc w:val="left"/>
-        <w:rPr>
-          <w:rFonts w:ascii="Arial" w:hAnsi="Arial" w:cs="Arial"/>
-          <w:bCs/>
-          <w:color w:val="000000"/>
-        </w:rPr>
-      </w:pPr>
-      <w:r>
-        <w:rPr>
-          <w:rFonts w:ascii="Arial" w:hAnsi="Arial" w:cs="Arial"/>
-          <w:bCs/>
-          <w:color w:val="000000"/>
-        </w:rPr>
-        <w:lastRenderedPageBreak/>
-        <w:t xml:space="preserve">A la hora de ingresar nuevos registros al Fichero, saldrá un mensaje indicando si este ya </w:t>
-      </w:r>
-      <w:r>
-        <w:rPr>
-          <w:rFonts w:ascii="Arial" w:hAnsi="Arial" w:cs="Arial"/>
-          <w:bCs/>
-          <w:color w:val="000000"/>
-        </w:rPr>
-        <w:t>está</w:t>
-      </w:r>
-      <w:r>
-        <w:rPr>
-          <w:rFonts w:ascii="Arial" w:hAnsi="Arial" w:cs="Arial"/>
-          <w:bCs/>
-          <w:color w:val="000000"/>
-        </w:rPr>
-        <w:t xml:space="preserve"> creado o si este se </w:t>
-      </w:r>
-      <w:r>
-        <w:rPr>
-          <w:rFonts w:ascii="Arial" w:hAnsi="Arial" w:cs="Arial"/>
-          <w:bCs/>
-          <w:color w:val="000000"/>
-        </w:rPr>
-        <w:t>creó</w:t>
-      </w:r>
-      <w:r>
-        <w:rPr>
-          <w:rFonts w:ascii="Arial" w:hAnsi="Arial" w:cs="Arial"/>
-          <w:bCs/>
-          <w:color w:val="000000"/>
-        </w:rPr>
-        <w:t>, y si los datos fueron ingresados al Fichero correctamente.</w:t>
-      </w:r>
-    </w:p>
-    <w:p>
-      <w:pPr>
-        <w:autoSpaceDE w:val="0"/>
-        <w:autoSpaceDN w:val="0"/>
-        <w:adjustRightInd w:val="0"/>
-        <w:spacing w:after="0" w:line="360" w:lineRule="auto"/>
-        <w:jc w:val="left"/>
-        <w:rPr>
-          <w:rFonts w:ascii="Arial" w:hAnsi="Arial" w:cs="Arial"/>
-          <w:bCs/>
-          <w:color w:val="000000"/>
-        </w:rPr>
-      </w:pPr>
       <w:r>
         <w:rPr>
           <w:noProof/>
-          <w:lang w:eastAsia="es-PE"/>
+          <w:lang w:val="es-ES" w:eastAsia="es-ES"/>
         </w:rPr>
         <w:drawing>
           <wp:anchor distT="0" distB="0" distL="114300" distR="114300" simplePos="0" relativeHeight="251668992" behindDoc="0" locked="0" layoutInCell="1" allowOverlap="1" wp14:anchorId="15BF9344" wp14:editId="71815CB6">
@@ -3246,7 +3196,7 @@
       <w:r>
         <w:rPr>
           <w:noProof/>
-          <w:lang w:eastAsia="es-PE"/>
+          <w:lang w:val="es-ES" w:eastAsia="es-ES"/>
         </w:rPr>
         <w:drawing>
           <wp:anchor distT="0" distB="0" distL="114300" distR="114300" simplePos="0" relativeHeight="251659776" behindDoc="0" locked="0" layoutInCell="1" allowOverlap="1" wp14:anchorId="62A84BAC" wp14:editId="6D6BDE59">
@@ -3378,7 +3328,7 @@
       <w:r>
         <w:rPr>
           <w:noProof/>
-          <w:lang w:eastAsia="es-PE"/>
+          <w:lang w:val="es-ES" w:eastAsia="es-ES"/>
         </w:rPr>
         <w:drawing>
           <wp:anchor distT="0" distB="0" distL="114300" distR="114300" simplePos="0" relativeHeight="251671040" behindDoc="0" locked="0" layoutInCell="1" allowOverlap="1" wp14:anchorId="6A6A4C25" wp14:editId="0AF82087">
@@ -3469,7 +3419,7 @@
           <w:szCs w:val="20"/>
         </w:rPr>
       </w:pPr>
-      <w:bookmarkStart w:id="7" w:name="_Toc394507360"/>
+      <w:bookmarkStart w:id="6" w:name="_Toc394507360"/>
       <w:r>
         <w:rPr>
           <w:rFonts w:ascii="Arial" w:hAnsi="Arial" w:cs="Arial"/>
@@ -3480,10 +3430,11 @@
         <w:lastRenderedPageBreak/>
         <w:t>CONCLUSIONES</w:t>
       </w:r>
-      <w:bookmarkEnd w:id="7"/>
-    </w:p>
-    <w:p>
-      <w:pPr>
+      <w:bookmarkEnd w:id="6"/>
+    </w:p>
+    <w:p>
+      <w:pPr>
+        <w:spacing w:line="360" w:lineRule="auto"/>
         <w:rPr>
           <w:rFonts w:ascii="Arial" w:hAnsi="Arial" w:cs="Arial"/>
         </w:rPr>
@@ -3498,7 +3449,19 @@
         <w:rPr>
           <w:rFonts w:ascii="Arial" w:hAnsi="Arial" w:cs="Arial"/>
         </w:rPr>
-        <w:t xml:space="preserve"> nos son muy útiles por si queremos almacenar información de las operaciones que hagamos, y que después queramos usar para obtener un registro de lo que se hizo.</w:t>
+        <w:t xml:space="preserve"> nos </w:t>
+      </w:r>
+      <w:r>
+        <w:rPr>
+          <w:rFonts w:ascii="Arial" w:hAnsi="Arial" w:cs="Arial"/>
+        </w:rPr>
+        <w:t>es muy útil</w:t>
+      </w:r>
+      <w:r>
+        <w:rPr>
+          <w:rFonts w:ascii="Arial" w:hAnsi="Arial" w:cs="Arial"/>
+        </w:rPr>
+        <w:t xml:space="preserve"> por si queremos almacenar información de las operaciones que hagamos, y que después queramos usar para obtener un registro de lo que se hizo.</w:t>
       </w:r>
       <w:r>
         <w:rPr>
@@ -3518,7 +3481,7 @@
           <w:szCs w:val="20"/>
         </w:rPr>
       </w:pPr>
-      <w:bookmarkStart w:id="8" w:name="_Toc394507361"/>
+      <w:bookmarkStart w:id="7" w:name="_Toc394507361"/>
       <w:r>
         <w:rPr>
           <w:rFonts w:ascii="Arial" w:hAnsi="Arial" w:cs="Arial"/>
@@ -3528,17 +3491,16 @@
         </w:rPr>
         <w:t>RECOMENDACIONES</w:t>
       </w:r>
-      <w:bookmarkEnd w:id="8"/>
-    </w:p>
-    <w:p>
-      <w:pPr>
-        <w:autoSpaceDE w:val="0"/>
-        <w:autoSpaceDN w:val="0"/>
-        <w:adjustRightInd w:val="0"/>
-        <w:spacing w:after="0" w:line="360" w:lineRule="auto"/>
-        <w:rPr>
-          <w:rFonts w:ascii="Arial" w:hAnsi="Arial" w:cs="Arial"/>
-          <w:sz w:val="20"/>
+      <w:bookmarkEnd w:id="7"/>
+    </w:p>
+    <w:p>
+      <w:pPr>
+        <w:autoSpaceDE w:val="0"/>
+        <w:autoSpaceDN w:val="0"/>
+        <w:adjustRightInd w:val="0"/>
+        <w:spacing w:after="0" w:line="360" w:lineRule="auto"/>
+        <w:rPr>
+          <w:rFonts w:ascii="Arial" w:hAnsi="Arial" w:cs="Arial"/>
           <w:szCs w:val="20"/>
           <w:u w:val="single"/>
           <w:lang w:val="es-ES" w:eastAsia="es-ES"/>
@@ -3547,11 +3509,36 @@
       <w:r>
         <w:rPr>
           <w:rFonts w:ascii="Arial" w:hAnsi="Arial" w:cs="Arial"/>
-          <w:sz w:val="20"/>
           <w:szCs w:val="20"/>
           <w:lang w:val="es-ES" w:eastAsia="es-ES"/>
         </w:rPr>
-        <w:t>Cerrar los flujos de escritura o lectura que abramos a la hora de manipular los ficheros, que estos nos puede ocasionar problemas.</w:t>
+        <w:t>Cerrar los flujos de escritura o lectura que abramos a la hora de manipular los ficheros,</w:t>
+      </w:r>
+      <w:r>
+        <w:rPr>
+          <w:rFonts w:ascii="Arial" w:hAnsi="Arial" w:cs="Arial"/>
+          <w:szCs w:val="20"/>
+          <w:lang w:val="es-ES" w:eastAsia="es-ES"/>
+        </w:rPr>
+        <w:t xml:space="preserve"> ya</w:t>
+      </w:r>
+      <w:r>
+        <w:rPr>
+          <w:rFonts w:ascii="Arial" w:hAnsi="Arial" w:cs="Arial"/>
+          <w:szCs w:val="20"/>
+          <w:lang w:val="es-ES" w:eastAsia="es-ES"/>
+        </w:rPr>
+        <w:t xml:space="preserve"> que esto</w:t>
+      </w:r>
+      <w:bookmarkStart w:id="8" w:name="_GoBack"/>
+      <w:bookmarkEnd w:id="8"/>
+      <w:r>
+        <w:rPr>
+          <w:rFonts w:ascii="Arial" w:hAnsi="Arial" w:cs="Arial"/>
+          <w:szCs w:val="20"/>
+          <w:lang w:val="es-ES" w:eastAsia="es-ES"/>
+        </w:rPr>
+        <w:t xml:space="preserve"> nos puede ocasionar problemas.</w:t>
       </w:r>
     </w:p>
     <w:p>
@@ -3674,7 +3661,7 @@
             <w:noProof/>
             <w:lang w:val="es-ES"/>
           </w:rPr>
-          <w:t>4</w:t>
+          <w:t>6</w:t>
         </w:r>
         <w:r>
           <w:fldChar w:fldCharType="end"/>
@@ -3759,7 +3746,7 @@
         <w:noProof/>
         <w:sz w:val="36"/>
         <w:szCs w:val="36"/>
-        <w:lang w:eastAsia="es-PE"/>
+        <w:lang w:val="es-ES" w:eastAsia="es-ES"/>
       </w:rPr>
       <w:drawing>
         <wp:anchor distT="0" distB="0" distL="114300" distR="114300" simplePos="0" relativeHeight="251662336" behindDoc="0" locked="0" layoutInCell="1" allowOverlap="1" wp14:anchorId="4C19F0E5" wp14:editId="1A3B65AC">
@@ -3838,7 +3825,7 @@
     <w:r>
       <w:rPr>
         <w:noProof/>
-        <w:lang w:eastAsia="es-PE"/>
+        <w:lang w:val="es-ES" w:eastAsia="es-ES"/>
       </w:rPr>
       <mc:AlternateContent>
         <mc:Choice Requires="wps">
@@ -3904,7 +3891,7 @@
         </mc:Choice>
         <mc:Fallback>
           <w:pict>
-            <v:shapetype w14:anchorId="3A6C9457" id="_x0000_t32" coordsize="21600,21600" o:spt="32" o:oned="t" path="m,l21600,21600e" filled="f">
+            <v:shapetype w14:anchorId="7013D366" id="_x0000_t32" coordsize="21600,21600" o:spt="32" o:oned="t" path="m,l21600,21600e" filled="f">
               <v:path arrowok="t" fillok="f" o:connecttype="none"/>
               <o:lock v:ext="edit" shapetype="t"/>
             </v:shapetype>
@@ -4879,6 +4866,7 @@
     <w:lsdException w:name="HTML Sample" w:semiHidden="1" w:unhideWhenUsed="1"/>
     <w:lsdException w:name="HTML Typewriter" w:semiHidden="1" w:unhideWhenUsed="1"/>
     <w:lsdException w:name="HTML Variable" w:semiHidden="1" w:unhideWhenUsed="1"/>
+    <w:lsdException w:name="Normal Table" w:semiHidden="1" w:unhideWhenUsed="1"/>
     <w:lsdException w:name="annotation subject" w:semiHidden="1" w:unhideWhenUsed="1"/>
     <w:lsdException w:name="No List" w:semiHidden="1" w:unhideWhenUsed="1"/>
     <w:lsdException w:name="Outline List 1" w:semiHidden="1" w:unhideWhenUsed="1"/>
@@ -4924,9 +4912,11 @@
     <w:lsdException w:name="Table Subtle 1" w:semiHidden="1" w:unhideWhenUsed="1"/>
     <w:lsdException w:name="Table Subtle 2" w:semiHidden="1" w:unhideWhenUsed="1"/>
     <w:lsdException w:name="Table Web 1" w:semiHidden="1" w:unhideWhenUsed="1"/>
+    <w:lsdException w:name="Table Web 2" w:semiHidden="1" w:unhideWhenUsed="1"/>
     <w:lsdException w:name="Table Web 3" w:semiHidden="1" w:unhideWhenUsed="1"/>
     <w:lsdException w:name="Balloon Text" w:semiHidden="1" w:unhideWhenUsed="1"/>
     <w:lsdException w:name="Table Grid" w:uiPriority="59"/>
+    <w:lsdException w:name="Table Theme" w:semiHidden="1" w:unhideWhenUsed="1"/>
     <w:lsdException w:name="Placeholder Text" w:semiHidden="1"/>
     <w:lsdException w:name="No Spacing" w:uiPriority="1" w:qFormat="1"/>
     <w:lsdException w:name="Light Shading" w:uiPriority="60"/>
@@ -5672,7 +5662,7 @@
 </file>
 
 <file path=customXml/itemProps1.xml><?xml version="1.0" encoding="utf-8"?>
-<ds:datastoreItem xmlns:ds="http://schemas.openxmlformats.org/officeDocument/2006/customXml" ds:itemID="{C28FC361-0C44-44D3-AF09-49D57F088A9E}">
+<ds:datastoreItem xmlns:ds="http://schemas.openxmlformats.org/officeDocument/2006/customXml" ds:itemID="{AC7648F3-2FF5-4F08-BB8C-F1D70157DCD8}">
   <ds:schemaRefs>
     <ds:schemaRef ds:uri="http://schemas.openxmlformats.org/officeDocument/2006/bibliography"/>
   </ds:schemaRefs>

</xml_diff>

<commit_message>
Added word and ppt
</commit_message>
<xml_diff>
--- a/INFORME-LP3-AGUIRRE-CATALAN.docx
+++ b/INFORME-LP3-AGUIRRE-CATALAN.docx
@@ -2733,14 +2733,248 @@
         <w:spacing w:after="0" w:line="360" w:lineRule="auto"/>
         <w:ind w:left="384"/>
         <w:jc w:val="left"/>
+        <w:outlineLvl w:val="0"/>
         <w:rPr>
           <w:rFonts w:ascii="Arial" w:hAnsi="Arial" w:cs="Arial"/>
           <w:color w:val="000000"/>
           <w:sz w:val="20"/>
           <w:szCs w:val="20"/>
+        </w:rPr>
+      </w:pPr>
+    </w:p>
+    <w:p>
+      <w:pPr>
+        <w:pStyle w:val="Prrafodelista"/>
+        <w:autoSpaceDE w:val="0"/>
+        <w:autoSpaceDN w:val="0"/>
+        <w:adjustRightInd w:val="0"/>
+        <w:spacing w:after="0" w:line="360" w:lineRule="auto"/>
+        <w:ind w:left="24"/>
+        <w:outlineLvl w:val="0"/>
+        <w:rPr>
+          <w:rFonts w:ascii="Arial" w:hAnsi="Arial" w:cs="Arial"/>
+          <w:color w:val="000000"/>
+          <w:szCs w:val="20"/>
+        </w:rPr>
+      </w:pPr>
+      <w:r>
+        <w:rPr>
+          <w:rFonts w:ascii="Arial" w:hAnsi="Arial" w:cs="Arial"/>
+          <w:color w:val="000000"/>
+          <w:szCs w:val="20"/>
+        </w:rPr>
+        <w:t>Para el desarrollo de los ejercicios se usó un formulario (FrmOperacionesAritméticas) y una clase (ClsOperaciones). La clase que se creó tiene como atributos: el ID (el número de orden de la operación realizada), los números que se usarán en la operación (a y b), la operación a realizarse, el resultado y el archivo donde se guardarán todos los datos.</w:t>
+      </w:r>
+    </w:p>
+    <w:p>
+      <w:pPr>
+        <w:pStyle w:val="Prrafodelista"/>
+        <w:autoSpaceDE w:val="0"/>
+        <w:autoSpaceDN w:val="0"/>
+        <w:adjustRightInd w:val="0"/>
+        <w:spacing w:after="0" w:line="360" w:lineRule="auto"/>
+        <w:ind w:left="24"/>
+        <w:jc w:val="left"/>
+        <w:outlineLvl w:val="0"/>
+        <w:rPr>
+          <w:rFonts w:ascii="Arial" w:hAnsi="Arial" w:cs="Arial"/>
+          <w:color w:val="000000"/>
+          <w:szCs w:val="20"/>
+          <w:u w:val="single"/>
+        </w:rPr>
+      </w:pPr>
+      <w:r>
+        <w:rPr>
+          <w:noProof/>
+          <w:lang w:val="es-ES" w:eastAsia="es-ES"/>
+        </w:rPr>
+        <w:drawing>
+          <wp:inline distT="0" distB="0" distL="0" distR="0" wp14:anchorId="566ECF3A" wp14:editId="457155DB">
+            <wp:extent cx="4714286" cy="1533333"/>
+            <wp:effectExtent l="0" t="0" r="0" b="0"/>
+            <wp:docPr id="1" name="Imagen 1"/>
+            <wp:cNvGraphicFramePr>
+              <a:graphicFrameLocks xmlns:a="http://schemas.openxmlformats.org/drawingml/2006/main" noChangeAspect="1"/>
+            </wp:cNvGraphicFramePr>
+            <a:graphic xmlns:a="http://schemas.openxmlformats.org/drawingml/2006/main">
+              <a:graphicData uri="http://schemas.openxmlformats.org/drawingml/2006/picture">
+                <pic:pic xmlns:pic="http://schemas.openxmlformats.org/drawingml/2006/picture">
+                  <pic:nvPicPr>
+                    <pic:cNvPr id="1" name=""/>
+                    <pic:cNvPicPr/>
+                  </pic:nvPicPr>
+                  <pic:blipFill>
+                    <a:blip r:embed="rId9"/>
+                    <a:stretch>
+                      <a:fillRect/>
+                    </a:stretch>
+                  </pic:blipFill>
+                  <pic:spPr>
+                    <a:xfrm>
+                      <a:off x="0" y="0"/>
+                      <a:ext cx="4714286" cy="1533333"/>
+                    </a:xfrm>
+                    <a:prstGeom prst="rect">
+                      <a:avLst/>
+                    </a:prstGeom>
+                  </pic:spPr>
+                </pic:pic>
+              </a:graphicData>
+            </a:graphic>
+          </wp:inline>
+        </w:drawing>
+      </w:r>
+    </w:p>
+    <w:p>
+      <w:pPr>
+        <w:pStyle w:val="Prrafodelista"/>
+        <w:autoSpaceDE w:val="0"/>
+        <w:autoSpaceDN w:val="0"/>
+        <w:adjustRightInd w:val="0"/>
+        <w:spacing w:after="0" w:line="360" w:lineRule="auto"/>
+        <w:ind w:left="24"/>
+        <w:jc w:val="left"/>
+        <w:outlineLvl w:val="0"/>
+        <w:rPr>
+          <w:rFonts w:ascii="Arial" w:hAnsi="Arial" w:cs="Arial"/>
+          <w:color w:val="000000"/>
+          <w:szCs w:val="20"/>
+        </w:rPr>
+      </w:pPr>
+    </w:p>
+    <w:p>
+      <w:pPr>
+        <w:pStyle w:val="Prrafodelista"/>
+        <w:autoSpaceDE w:val="0"/>
+        <w:autoSpaceDN w:val="0"/>
+        <w:adjustRightInd w:val="0"/>
+        <w:spacing w:after="0" w:line="360" w:lineRule="auto"/>
+        <w:ind w:left="24"/>
+        <w:jc w:val="left"/>
+        <w:outlineLvl w:val="0"/>
+        <w:rPr>
+          <w:rFonts w:ascii="Arial" w:hAnsi="Arial" w:cs="Arial"/>
+          <w:color w:val="000000"/>
+          <w:szCs w:val="20"/>
+        </w:rPr>
+      </w:pPr>
+      <w:r>
+        <w:rPr>
+          <w:rFonts w:ascii="Arial" w:hAnsi="Arial" w:cs="Arial"/>
+          <w:color w:val="000000"/>
+          <w:szCs w:val="20"/>
+        </w:rPr>
+        <w:t>Además, contiene los siguientes constructores:</w:t>
+      </w:r>
+    </w:p>
+    <w:p>
+      <w:pPr>
+        <w:pStyle w:val="Prrafodelista"/>
+        <w:autoSpaceDE w:val="0"/>
+        <w:autoSpaceDN w:val="0"/>
+        <w:adjustRightInd w:val="0"/>
+        <w:spacing w:after="0" w:line="360" w:lineRule="auto"/>
+        <w:ind w:left="24"/>
+        <w:jc w:val="left"/>
+        <w:outlineLvl w:val="0"/>
+        <w:rPr>
+          <w:rFonts w:ascii="Arial" w:hAnsi="Arial" w:cs="Arial"/>
+          <w:color w:val="000000"/>
+          <w:szCs w:val="20"/>
+        </w:rPr>
+      </w:pPr>
+      <w:r>
+        <w:rPr>
+          <w:noProof/>
+          <w:lang w:val="es-ES" w:eastAsia="es-ES"/>
+        </w:rPr>
+        <w:drawing>
+          <wp:inline distT="0" distB="0" distL="0" distR="0" wp14:anchorId="76FA36D7" wp14:editId="55F8956B">
+            <wp:extent cx="5791835" cy="1647825"/>
+            <wp:effectExtent l="0" t="0" r="0" b="9525"/>
+            <wp:docPr id="8" name="Imagen 8"/>
+            <wp:cNvGraphicFramePr>
+              <a:graphicFrameLocks xmlns:a="http://schemas.openxmlformats.org/drawingml/2006/main" noChangeAspect="1"/>
+            </wp:cNvGraphicFramePr>
+            <a:graphic xmlns:a="http://schemas.openxmlformats.org/drawingml/2006/main">
+              <a:graphicData uri="http://schemas.openxmlformats.org/drawingml/2006/picture">
+                <pic:pic xmlns:pic="http://schemas.openxmlformats.org/drawingml/2006/picture">
+                  <pic:nvPicPr>
+                    <pic:cNvPr id="1" name=""/>
+                    <pic:cNvPicPr/>
+                  </pic:nvPicPr>
+                  <pic:blipFill rotWithShape="1">
+                    <a:blip r:embed="rId10"/>
+                    <a:srcRect b="43415"/>
+                    <a:stretch/>
+                  </pic:blipFill>
+                  <pic:spPr bwMode="auto">
+                    <a:xfrm>
+                      <a:off x="0" y="0"/>
+                      <a:ext cx="5791835" cy="1647825"/>
+                    </a:xfrm>
+                    <a:prstGeom prst="rect">
+                      <a:avLst/>
+                    </a:prstGeom>
+                    <a:ln>
+                      <a:noFill/>
+                    </a:ln>
+                    <a:extLst>
+                      <a:ext uri="{53640926-AAD7-44D8-BBD7-CCE9431645EC}">
+                        <a14:shadowObscured xmlns:a14="http://schemas.microsoft.com/office/drawing/2010/main"/>
+                      </a:ext>
+                    </a:extLst>
+                  </pic:spPr>
+                </pic:pic>
+              </a:graphicData>
+            </a:graphic>
+          </wp:inline>
+        </w:drawing>
+      </w:r>
+    </w:p>
+    <w:p>
+      <w:pPr>
+        <w:pStyle w:val="Prrafodelista"/>
+        <w:autoSpaceDE w:val="0"/>
+        <w:autoSpaceDN w:val="0"/>
+        <w:adjustRightInd w:val="0"/>
+        <w:spacing w:after="0" w:line="360" w:lineRule="auto"/>
+        <w:ind w:left="24"/>
+        <w:jc w:val="left"/>
+        <w:outlineLvl w:val="0"/>
+        <w:rPr>
+          <w:rFonts w:ascii="Arial" w:hAnsi="Arial" w:cs="Arial"/>
+          <w:color w:val="000000"/>
+          <w:szCs w:val="20"/>
+        </w:rPr>
+      </w:pPr>
+    </w:p>
+    <w:p>
+      <w:pPr>
+        <w:pStyle w:val="Prrafodelista"/>
+        <w:autoSpaceDE w:val="0"/>
+        <w:autoSpaceDN w:val="0"/>
+        <w:adjustRightInd w:val="0"/>
+        <w:spacing w:after="0" w:line="360" w:lineRule="auto"/>
+        <w:ind w:left="24"/>
+        <w:jc w:val="left"/>
+        <w:outlineLvl w:val="0"/>
+        <w:rPr>
+          <w:rFonts w:ascii="Arial" w:hAnsi="Arial" w:cs="Arial"/>
+          <w:color w:val="000000"/>
+          <w:sz w:val="20"/>
+          <w:szCs w:val="20"/>
           <w:lang w:val="es-ES"/>
         </w:rPr>
       </w:pPr>
+      <w:r>
+        <w:rPr>
+          <w:rFonts w:ascii="Arial" w:hAnsi="Arial" w:cs="Arial"/>
+          <w:color w:val="000000"/>
+          <w:szCs w:val="20"/>
+        </w:rPr>
+        <w:t>Se utiliza el método crearFichero(), para la creación del archivo de texto (operaciones.txt) donde se almacena toda la información del aplicativo.</w:t>
+      </w:r>
     </w:p>
     <w:p>
       <w:pPr>
@@ -2749,12 +2983,578 @@
         <w:autoSpaceDN w:val="0"/>
         <w:adjustRightInd w:val="0"/>
         <w:spacing w:after="0" w:line="360" w:lineRule="auto"/>
-        <w:ind w:left="384"/>
+        <w:ind w:left="384" w:hanging="384"/>
         <w:jc w:val="left"/>
         <w:rPr>
           <w:rFonts w:ascii="Arial" w:hAnsi="Arial" w:cs="Arial"/>
           <w:color w:val="000000"/>
           <w:sz w:val="20"/>
+          <w:szCs w:val="20"/>
+          <w:lang w:val="es-ES"/>
+        </w:rPr>
+      </w:pPr>
+      <w:r>
+        <w:rPr>
+          <w:noProof/>
+          <w:lang w:val="es-ES" w:eastAsia="es-ES"/>
+        </w:rPr>
+        <w:drawing>
+          <wp:inline distT="0" distB="0" distL="0" distR="0" wp14:anchorId="2A428DF2" wp14:editId="486DEEDD">
+            <wp:extent cx="5935665" cy="1952625"/>
+            <wp:effectExtent l="0" t="0" r="8255" b="0"/>
+            <wp:docPr id="9" name="Imagen 9"/>
+            <wp:cNvGraphicFramePr>
+              <a:graphicFrameLocks xmlns:a="http://schemas.openxmlformats.org/drawingml/2006/main" noChangeAspect="1"/>
+            </wp:cNvGraphicFramePr>
+            <a:graphic xmlns:a="http://schemas.openxmlformats.org/drawingml/2006/main">
+              <a:graphicData uri="http://schemas.openxmlformats.org/drawingml/2006/picture">
+                <pic:pic xmlns:pic="http://schemas.openxmlformats.org/drawingml/2006/picture">
+                  <pic:nvPicPr>
+                    <pic:cNvPr id="1" name=""/>
+                    <pic:cNvPicPr/>
+                  </pic:nvPicPr>
+                  <pic:blipFill>
+                    <a:blip r:embed="rId11"/>
+                    <a:stretch>
+                      <a:fillRect/>
+                    </a:stretch>
+                  </pic:blipFill>
+                  <pic:spPr>
+                    <a:xfrm>
+                      <a:off x="0" y="0"/>
+                      <a:ext cx="5937890" cy="1953357"/>
+                    </a:xfrm>
+                    <a:prstGeom prst="rect">
+                      <a:avLst/>
+                    </a:prstGeom>
+                  </pic:spPr>
+                </pic:pic>
+              </a:graphicData>
+            </a:graphic>
+          </wp:inline>
+        </w:drawing>
+      </w:r>
+    </w:p>
+    <w:p>
+      <w:pPr>
+        <w:pStyle w:val="Prrafodelista"/>
+        <w:autoSpaceDE w:val="0"/>
+        <w:autoSpaceDN w:val="0"/>
+        <w:adjustRightInd w:val="0"/>
+        <w:spacing w:after="0" w:line="360" w:lineRule="auto"/>
+        <w:ind w:left="384" w:hanging="384"/>
+        <w:jc w:val="left"/>
+        <w:rPr>
+          <w:rFonts w:ascii="Arial" w:hAnsi="Arial" w:cs="Arial"/>
+          <w:color w:val="000000"/>
+          <w:sz w:val="20"/>
+          <w:szCs w:val="20"/>
+          <w:lang w:val="es-ES"/>
+        </w:rPr>
+      </w:pPr>
+    </w:p>
+    <w:p>
+      <w:pPr>
+        <w:pStyle w:val="Prrafodelista"/>
+        <w:autoSpaceDE w:val="0"/>
+        <w:autoSpaceDN w:val="0"/>
+        <w:adjustRightInd w:val="0"/>
+        <w:spacing w:after="0" w:line="360" w:lineRule="auto"/>
+        <w:ind w:left="0"/>
+        <w:jc w:val="left"/>
+        <w:rPr>
+          <w:noProof/>
+          <w:lang w:val="es-ES" w:eastAsia="es-ES"/>
+        </w:rPr>
+      </w:pPr>
+      <w:r>
+        <w:rPr>
+          <w:rFonts w:ascii="Arial" w:hAnsi="Arial" w:cs="Arial"/>
+          <w:color w:val="000000"/>
+          <w:szCs w:val="20"/>
+          <w:lang w:val="es-ES"/>
+        </w:rPr>
+        <w:lastRenderedPageBreak/>
+        <w:t xml:space="preserve">El método insertarDatos() </w:t>
+      </w:r>
+      <w:r>
+        <w:rPr>
+          <w:rFonts w:ascii="Arial" w:hAnsi="Arial" w:cs="Arial"/>
+          <w:color w:val="000000"/>
+          <w:szCs w:val="20"/>
+          <w:lang w:val="es-ES"/>
+        </w:rPr>
+        <w:t>permite escribir los datos de la operación en el fichero anteriormente creado.</w:t>
+      </w:r>
+      <w:r>
+        <w:rPr>
+          <w:noProof/>
+          <w:lang w:val="es-ES" w:eastAsia="es-ES"/>
+        </w:rPr>
+        <w:t xml:space="preserve"> </w:t>
+      </w:r>
+      <w:r>
+        <w:rPr>
+          <w:noProof/>
+          <w:lang w:val="es-ES" w:eastAsia="es-ES"/>
+        </w:rPr>
+        <w:drawing>
+          <wp:inline distT="0" distB="0" distL="0" distR="0" wp14:anchorId="1D02CB0D" wp14:editId="68983EB1">
+            <wp:extent cx="6041214" cy="3076575"/>
+            <wp:effectExtent l="0" t="0" r="0" b="0"/>
+            <wp:docPr id="11" name="Imagen 11"/>
+            <wp:cNvGraphicFramePr>
+              <a:graphicFrameLocks xmlns:a="http://schemas.openxmlformats.org/drawingml/2006/main" noChangeAspect="1"/>
+            </wp:cNvGraphicFramePr>
+            <a:graphic xmlns:a="http://schemas.openxmlformats.org/drawingml/2006/main">
+              <a:graphicData uri="http://schemas.openxmlformats.org/drawingml/2006/picture">
+                <pic:pic xmlns:pic="http://schemas.openxmlformats.org/drawingml/2006/picture">
+                  <pic:nvPicPr>
+                    <pic:cNvPr id="1" name=""/>
+                    <pic:cNvPicPr/>
+                  </pic:nvPicPr>
+                  <pic:blipFill>
+                    <a:blip r:embed="rId12"/>
+                    <a:stretch>
+                      <a:fillRect/>
+                    </a:stretch>
+                  </pic:blipFill>
+                  <pic:spPr>
+                    <a:xfrm>
+                      <a:off x="0" y="0"/>
+                      <a:ext cx="6043513" cy="3077746"/>
+                    </a:xfrm>
+                    <a:prstGeom prst="rect">
+                      <a:avLst/>
+                    </a:prstGeom>
+                  </pic:spPr>
+                </pic:pic>
+              </a:graphicData>
+            </a:graphic>
+          </wp:inline>
+        </w:drawing>
+      </w:r>
+    </w:p>
+    <w:p>
+      <w:pPr>
+        <w:pStyle w:val="Prrafodelista"/>
+        <w:autoSpaceDE w:val="0"/>
+        <w:autoSpaceDN w:val="0"/>
+        <w:adjustRightInd w:val="0"/>
+        <w:spacing w:after="0" w:line="360" w:lineRule="auto"/>
+        <w:ind w:left="0"/>
+        <w:jc w:val="left"/>
+        <w:rPr>
+          <w:noProof/>
+          <w:lang w:val="es-ES" w:eastAsia="es-ES"/>
+        </w:rPr>
+      </w:pPr>
+    </w:p>
+    <w:p>
+      <w:pPr>
+        <w:pStyle w:val="Prrafodelista"/>
+        <w:autoSpaceDE w:val="0"/>
+        <w:autoSpaceDN w:val="0"/>
+        <w:adjustRightInd w:val="0"/>
+        <w:spacing w:after="0" w:line="360" w:lineRule="auto"/>
+        <w:ind w:left="0"/>
+        <w:jc w:val="left"/>
+        <w:rPr>
+          <w:rFonts w:ascii="Arial" w:hAnsi="Arial" w:cs="Arial"/>
+          <w:color w:val="000000"/>
+          <w:szCs w:val="20"/>
+          <w:lang w:val="es-ES"/>
+        </w:rPr>
+      </w:pPr>
+      <w:r>
+        <w:rPr>
+          <w:rFonts w:ascii="Arial" w:hAnsi="Arial" w:cs="Arial"/>
+          <w:color w:val="000000"/>
+          <w:szCs w:val="20"/>
+          <w:lang w:val="es-ES"/>
+        </w:rPr>
+        <w:t xml:space="preserve">El método obtenerResultado(), nos permite realizar la operación correspondiente y </w:t>
+      </w:r>
+      <w:r>
+        <w:rPr>
+          <w:rFonts w:ascii="Arial" w:hAnsi="Arial" w:cs="Arial"/>
+          <w:color w:val="000000"/>
+          <w:szCs w:val="20"/>
+          <w:lang w:val="es-ES"/>
+        </w:rPr>
+        <w:t>devuelve el resultado del mismo.</w:t>
+      </w:r>
+    </w:p>
+    <w:p>
+      <w:pPr>
+        <w:pStyle w:val="Prrafodelista"/>
+        <w:autoSpaceDE w:val="0"/>
+        <w:autoSpaceDN w:val="0"/>
+        <w:adjustRightInd w:val="0"/>
+        <w:spacing w:after="0" w:line="360" w:lineRule="auto"/>
+        <w:ind w:left="0"/>
+        <w:jc w:val="left"/>
+        <w:rPr>
+          <w:rFonts w:ascii="Arial" w:hAnsi="Arial" w:cs="Arial"/>
+          <w:color w:val="000000"/>
+          <w:szCs w:val="20"/>
+          <w:lang w:val="es-ES"/>
+        </w:rPr>
+      </w:pPr>
+      <w:r>
+        <w:rPr>
+          <w:noProof/>
+          <w:lang w:val="es-ES" w:eastAsia="es-ES"/>
+        </w:rPr>
+        <w:drawing>
+          <wp:inline distT="0" distB="0" distL="0" distR="0" wp14:anchorId="00D8A6B7" wp14:editId="724EC9A9">
+            <wp:extent cx="5381569" cy="3438525"/>
+            <wp:effectExtent l="0" t="0" r="0" b="0"/>
+            <wp:docPr id="12" name="Imagen 12"/>
+            <wp:cNvGraphicFramePr>
+              <a:graphicFrameLocks xmlns:a="http://schemas.openxmlformats.org/drawingml/2006/main" noChangeAspect="1"/>
+            </wp:cNvGraphicFramePr>
+            <a:graphic xmlns:a="http://schemas.openxmlformats.org/drawingml/2006/main">
+              <a:graphicData uri="http://schemas.openxmlformats.org/drawingml/2006/picture">
+                <pic:pic xmlns:pic="http://schemas.openxmlformats.org/drawingml/2006/picture">
+                  <pic:nvPicPr>
+                    <pic:cNvPr id="1" name=""/>
+                    <pic:cNvPicPr/>
+                  </pic:nvPicPr>
+                  <pic:blipFill rotWithShape="1">
+                    <a:blip r:embed="rId13"/>
+                    <a:srcRect b="5100"/>
+                    <a:stretch/>
+                  </pic:blipFill>
+                  <pic:spPr bwMode="auto">
+                    <a:xfrm>
+                      <a:off x="0" y="0"/>
+                      <a:ext cx="5382310" cy="3438999"/>
+                    </a:xfrm>
+                    <a:prstGeom prst="rect">
+                      <a:avLst/>
+                    </a:prstGeom>
+                    <a:ln>
+                      <a:noFill/>
+                    </a:ln>
+                    <a:extLst>
+                      <a:ext uri="{53640926-AAD7-44D8-BBD7-CCE9431645EC}">
+                        <a14:shadowObscured xmlns:a14="http://schemas.microsoft.com/office/drawing/2010/main"/>
+                      </a:ext>
+                    </a:extLst>
+                  </pic:spPr>
+                </pic:pic>
+              </a:graphicData>
+            </a:graphic>
+          </wp:inline>
+        </w:drawing>
+      </w:r>
+    </w:p>
+    <w:p>
+      <w:pPr>
+        <w:pStyle w:val="Prrafodelista"/>
+        <w:autoSpaceDE w:val="0"/>
+        <w:autoSpaceDN w:val="0"/>
+        <w:adjustRightInd w:val="0"/>
+        <w:spacing w:after="0" w:line="360" w:lineRule="auto"/>
+        <w:ind w:left="0"/>
+        <w:jc w:val="left"/>
+        <w:rPr>
+          <w:rFonts w:ascii="Arial" w:hAnsi="Arial" w:cs="Arial"/>
+          <w:color w:val="000000"/>
+          <w:szCs w:val="20"/>
+          <w:lang w:val="es-ES"/>
+        </w:rPr>
+      </w:pPr>
+    </w:p>
+    <w:p>
+      <w:pPr>
+        <w:pStyle w:val="Prrafodelista"/>
+        <w:autoSpaceDE w:val="0"/>
+        <w:autoSpaceDN w:val="0"/>
+        <w:adjustRightInd w:val="0"/>
+        <w:spacing w:after="0" w:line="360" w:lineRule="auto"/>
+        <w:ind w:left="0"/>
+        <w:jc w:val="left"/>
+        <w:rPr>
+          <w:rFonts w:ascii="Arial" w:hAnsi="Arial" w:cs="Arial"/>
+          <w:color w:val="000000"/>
+          <w:szCs w:val="20"/>
+          <w:lang w:val="es-ES"/>
+        </w:rPr>
+      </w:pPr>
+      <w:r>
+        <w:rPr>
+          <w:rFonts w:ascii="Arial" w:hAnsi="Arial" w:cs="Arial"/>
+          <w:color w:val="000000"/>
+          <w:szCs w:val="20"/>
+          <w:lang w:val="es-ES"/>
+        </w:rPr>
+        <w:lastRenderedPageBreak/>
+        <w:t xml:space="preserve">Para poder eliminar una fila del fichero se usa el método eliminarDatos(id), </w:t>
+      </w:r>
+      <w:r>
+        <w:rPr>
+          <w:rFonts w:ascii="Arial" w:hAnsi="Arial" w:cs="Arial"/>
+          <w:color w:val="000000"/>
+          <w:szCs w:val="20"/>
+          <w:lang w:val="es-ES"/>
+        </w:rPr>
+        <w:t xml:space="preserve">donde usamos un archivo Temporal para guardar la información que no se desee eliminar. </w:t>
+      </w:r>
+      <w:r>
+        <w:rPr>
+          <w:noProof/>
+          <w:lang w:val="es-ES" w:eastAsia="es-ES"/>
+        </w:rPr>
+        <w:drawing>
+          <wp:inline distT="0" distB="0" distL="0" distR="0" wp14:anchorId="41CD9854" wp14:editId="1D52FDE5">
+            <wp:extent cx="5791835" cy="3371850"/>
+            <wp:effectExtent l="0" t="0" r="0" b="0"/>
+            <wp:docPr id="14" name="Imagen 14"/>
+            <wp:cNvGraphicFramePr>
+              <a:graphicFrameLocks xmlns:a="http://schemas.openxmlformats.org/drawingml/2006/main" noChangeAspect="1"/>
+            </wp:cNvGraphicFramePr>
+            <a:graphic xmlns:a="http://schemas.openxmlformats.org/drawingml/2006/main">
+              <a:graphicData uri="http://schemas.openxmlformats.org/drawingml/2006/picture">
+                <pic:pic xmlns:pic="http://schemas.openxmlformats.org/drawingml/2006/picture">
+                  <pic:nvPicPr>
+                    <pic:cNvPr id="1" name=""/>
+                    <pic:cNvPicPr/>
+                  </pic:nvPicPr>
+                  <pic:blipFill>
+                    <a:blip r:embed="rId14"/>
+                    <a:stretch>
+                      <a:fillRect/>
+                    </a:stretch>
+                  </pic:blipFill>
+                  <pic:spPr>
+                    <a:xfrm>
+                      <a:off x="0" y="0"/>
+                      <a:ext cx="5791835" cy="3371850"/>
+                    </a:xfrm>
+                    <a:prstGeom prst="rect">
+                      <a:avLst/>
+                    </a:prstGeom>
+                  </pic:spPr>
+                </pic:pic>
+              </a:graphicData>
+            </a:graphic>
+          </wp:inline>
+        </w:drawing>
+      </w:r>
+    </w:p>
+    <w:p>
+      <w:pPr>
+        <w:pStyle w:val="Prrafodelista"/>
+        <w:autoSpaceDE w:val="0"/>
+        <w:autoSpaceDN w:val="0"/>
+        <w:adjustRightInd w:val="0"/>
+        <w:spacing w:after="0" w:line="360" w:lineRule="auto"/>
+        <w:ind w:left="0"/>
+        <w:jc w:val="left"/>
+        <w:rPr>
+          <w:rFonts w:ascii="Arial" w:hAnsi="Arial" w:cs="Arial"/>
+          <w:color w:val="000000"/>
+          <w:szCs w:val="20"/>
+          <w:lang w:val="es-ES"/>
+        </w:rPr>
+      </w:pPr>
+      <w:r>
+        <w:rPr>
+          <w:rFonts w:ascii="Arial" w:hAnsi="Arial" w:cs="Arial"/>
+          <w:color w:val="000000"/>
+          <w:szCs w:val="20"/>
+          <w:lang w:val="es-ES"/>
+        </w:rPr>
+        <w:t>Para el método actualizarDatos(), se sigue un proceso similar</w:t>
+      </w:r>
+      <w:r>
+        <w:rPr>
+          <w:rFonts w:ascii="Arial" w:hAnsi="Arial" w:cs="Arial"/>
+          <w:color w:val="000000"/>
+          <w:szCs w:val="20"/>
+          <w:lang w:val="es-ES"/>
+        </w:rPr>
+        <w:t>.</w:t>
+      </w:r>
+    </w:p>
+    <w:p>
+      <w:pPr>
+        <w:pStyle w:val="Prrafodelista"/>
+        <w:autoSpaceDE w:val="0"/>
+        <w:autoSpaceDN w:val="0"/>
+        <w:adjustRightInd w:val="0"/>
+        <w:spacing w:after="0" w:line="360" w:lineRule="auto"/>
+        <w:ind w:left="0"/>
+        <w:jc w:val="left"/>
+        <w:rPr>
+          <w:rFonts w:ascii="Arial" w:hAnsi="Arial" w:cs="Arial"/>
+          <w:color w:val="000000"/>
+          <w:szCs w:val="20"/>
+          <w:lang w:val="es-ES"/>
+        </w:rPr>
+      </w:pPr>
+      <w:r>
+        <w:rPr>
+          <w:noProof/>
+          <w:lang w:val="es-ES" w:eastAsia="es-ES"/>
+        </w:rPr>
+        <w:drawing>
+          <wp:inline distT="0" distB="0" distL="0" distR="0" wp14:anchorId="661C8BE7" wp14:editId="4E3534DD">
+            <wp:extent cx="5791835" cy="3982720"/>
+            <wp:effectExtent l="0" t="0" r="0" b="0"/>
+            <wp:docPr id="21" name="Imagen 21"/>
+            <wp:cNvGraphicFramePr>
+              <a:graphicFrameLocks xmlns:a="http://schemas.openxmlformats.org/drawingml/2006/main" noChangeAspect="1"/>
+            </wp:cNvGraphicFramePr>
+            <a:graphic xmlns:a="http://schemas.openxmlformats.org/drawingml/2006/main">
+              <a:graphicData uri="http://schemas.openxmlformats.org/drawingml/2006/picture">
+                <pic:pic xmlns:pic="http://schemas.openxmlformats.org/drawingml/2006/picture">
+                  <pic:nvPicPr>
+                    <pic:cNvPr id="1" name=""/>
+                    <pic:cNvPicPr/>
+                  </pic:nvPicPr>
+                  <pic:blipFill>
+                    <a:blip r:embed="rId15"/>
+                    <a:stretch>
+                      <a:fillRect/>
+                    </a:stretch>
+                  </pic:blipFill>
+                  <pic:spPr>
+                    <a:xfrm>
+                      <a:off x="0" y="0"/>
+                      <a:ext cx="5791835" cy="3982720"/>
+                    </a:xfrm>
+                    <a:prstGeom prst="rect">
+                      <a:avLst/>
+                    </a:prstGeom>
+                  </pic:spPr>
+                </pic:pic>
+              </a:graphicData>
+            </a:graphic>
+          </wp:inline>
+        </w:drawing>
+      </w:r>
+    </w:p>
+    <w:p>
+      <w:pPr>
+        <w:pStyle w:val="Prrafodelista"/>
+        <w:autoSpaceDE w:val="0"/>
+        <w:autoSpaceDN w:val="0"/>
+        <w:adjustRightInd w:val="0"/>
+        <w:spacing w:after="0" w:line="360" w:lineRule="auto"/>
+        <w:ind w:left="0"/>
+        <w:jc w:val="left"/>
+        <w:rPr>
+          <w:rFonts w:ascii="Arial" w:hAnsi="Arial" w:cs="Arial"/>
+          <w:color w:val="000000"/>
+          <w:szCs w:val="20"/>
+          <w:lang w:val="es-ES"/>
+        </w:rPr>
+      </w:pPr>
+      <w:r>
+        <w:rPr>
+          <w:rFonts w:ascii="Arial" w:hAnsi="Arial" w:cs="Arial"/>
+          <w:color w:val="000000"/>
+          <w:szCs w:val="20"/>
+          <w:lang w:val="es-ES"/>
+        </w:rPr>
+        <w:lastRenderedPageBreak/>
+        <w:t>El siguiente diagrama de clases ilustra los atributos y métodos de la clase y formulario utilizados:</w:t>
+      </w:r>
+    </w:p>
+    <w:p>
+      <w:pPr>
+        <w:pStyle w:val="Prrafodelista"/>
+        <w:autoSpaceDE w:val="0"/>
+        <w:autoSpaceDN w:val="0"/>
+        <w:adjustRightInd w:val="0"/>
+        <w:spacing w:after="0" w:line="360" w:lineRule="auto"/>
+        <w:ind w:left="0"/>
+        <w:jc w:val="left"/>
+        <w:rPr>
+          <w:rFonts w:ascii="Arial" w:hAnsi="Arial" w:cs="Arial"/>
+          <w:color w:val="000000"/>
+          <w:szCs w:val="20"/>
+          <w:lang w:val="es-ES"/>
+        </w:rPr>
+      </w:pPr>
+      <w:r>
+        <w:rPr>
+          <w:noProof/>
+          <w:lang w:val="es-ES" w:eastAsia="es-ES"/>
+        </w:rPr>
+        <w:drawing>
+          <wp:inline distT="0" distB="0" distL="0" distR="0" wp14:anchorId="474E6609" wp14:editId="61B43150">
+            <wp:extent cx="5791835" cy="4377055"/>
+            <wp:effectExtent l="0" t="0" r="0" b="4445"/>
+            <wp:docPr id="13" name="Imagen 13"/>
+            <wp:cNvGraphicFramePr>
+              <a:graphicFrameLocks xmlns:a="http://schemas.openxmlformats.org/drawingml/2006/main" noChangeAspect="1"/>
+            </wp:cNvGraphicFramePr>
+            <a:graphic xmlns:a="http://schemas.openxmlformats.org/drawingml/2006/main">
+              <a:graphicData uri="http://schemas.openxmlformats.org/drawingml/2006/picture">
+                <pic:pic xmlns:pic="http://schemas.openxmlformats.org/drawingml/2006/picture">
+                  <pic:nvPicPr>
+                    <pic:cNvPr id="1" name=""/>
+                    <pic:cNvPicPr/>
+                  </pic:nvPicPr>
+                  <pic:blipFill>
+                    <a:blip r:embed="rId16"/>
+                    <a:stretch>
+                      <a:fillRect/>
+                    </a:stretch>
+                  </pic:blipFill>
+                  <pic:spPr>
+                    <a:xfrm>
+                      <a:off x="0" y="0"/>
+                      <a:ext cx="5791835" cy="4377055"/>
+                    </a:xfrm>
+                    <a:prstGeom prst="rect">
+                      <a:avLst/>
+                    </a:prstGeom>
+                  </pic:spPr>
+                </pic:pic>
+              </a:graphicData>
+            </a:graphic>
+          </wp:inline>
+        </w:drawing>
+      </w:r>
+    </w:p>
+    <w:p>
+      <w:pPr>
+        <w:spacing w:after="200" w:line="276" w:lineRule="auto"/>
+        <w:jc w:val="left"/>
+        <w:rPr>
+          <w:rFonts w:ascii="Arial" w:hAnsi="Arial" w:cs="Arial"/>
+          <w:color w:val="000000"/>
+          <w:szCs w:val="20"/>
+          <w:lang w:val="es-ES"/>
+        </w:rPr>
+      </w:pPr>
+      <w:r>
+        <w:rPr>
+          <w:rFonts w:ascii="Arial" w:hAnsi="Arial" w:cs="Arial"/>
+          <w:color w:val="000000"/>
+          <w:szCs w:val="20"/>
+          <w:lang w:val="es-ES"/>
+        </w:rPr>
+        <w:br w:type="page"/>
+      </w:r>
+    </w:p>
+    <w:p>
+      <w:pPr>
+        <w:pStyle w:val="Prrafodelista"/>
+        <w:autoSpaceDE w:val="0"/>
+        <w:autoSpaceDN w:val="0"/>
+        <w:adjustRightInd w:val="0"/>
+        <w:spacing w:after="0" w:line="360" w:lineRule="auto"/>
+        <w:ind w:left="384" w:hanging="384"/>
+        <w:jc w:val="left"/>
+        <w:rPr>
+          <w:rFonts w:ascii="Arial" w:hAnsi="Arial" w:cs="Arial"/>
+          <w:color w:val="000000"/>
           <w:szCs w:val="20"/>
           <w:lang w:val="es-ES"/>
         </w:rPr>
@@ -2825,28 +3625,61 @@
         <w:spacing w:after="0" w:line="360" w:lineRule="auto"/>
         <w:jc w:val="left"/>
         <w:rPr>
-          <w:rFonts w:ascii="Arial" w:hAnsi="Arial" w:cs="Arial"/>
-          <w:bCs/>
-          <w:color w:val="000000"/>
-        </w:rPr>
-      </w:pPr>
-      <w:r>
-        <w:rPr>
           <w:noProof/>
           <w:lang w:val="es-ES" w:eastAsia="es-ES"/>
         </w:rPr>
+      </w:pPr>
+      <w:r>
+        <w:rPr>
+          <w:rFonts w:ascii="Arial" w:hAnsi="Arial" w:cs="Arial"/>
+          <w:bCs/>
+          <w:color w:val="000000"/>
+        </w:rPr>
+        <w:t>Los campos de texto están validados para que solo se ingresen números, para esto al usuario se le informa si está ingresando letras.</w:t>
+      </w:r>
+      <w:r>
+        <w:rPr>
+          <w:noProof/>
+          <w:lang w:val="es-ES" w:eastAsia="es-ES"/>
+        </w:rPr>
+        <w:t xml:space="preserve"> </w:t>
+      </w:r>
+    </w:p>
+    <w:p>
+      <w:pPr>
+        <w:autoSpaceDE w:val="0"/>
+        <w:autoSpaceDN w:val="0"/>
+        <w:adjustRightInd w:val="0"/>
+        <w:spacing w:after="0" w:line="360" w:lineRule="auto"/>
+        <w:jc w:val="left"/>
+        <w:rPr>
+          <w:noProof/>
+          <w:lang w:val="es-ES" w:eastAsia="es-ES"/>
+        </w:rPr>
+      </w:pPr>
+    </w:p>
+    <w:p>
+      <w:pPr>
+        <w:autoSpaceDE w:val="0"/>
+        <w:autoSpaceDN w:val="0"/>
+        <w:adjustRightInd w:val="0"/>
+        <w:spacing w:after="0" w:line="360" w:lineRule="auto"/>
+        <w:jc w:val="center"/>
+        <w:rPr>
+          <w:rFonts w:ascii="Arial" w:hAnsi="Arial" w:cs="Arial"/>
+          <w:bCs/>
+          <w:color w:val="000000"/>
+        </w:rPr>
+      </w:pPr>
+      <w:r>
+        <w:rPr>
+          <w:noProof/>
+          <w:lang w:val="es-ES" w:eastAsia="es-ES"/>
+        </w:rPr>
         <w:drawing>
-          <wp:anchor distT="0" distB="0" distL="114300" distR="114300" simplePos="0" relativeHeight="251672064" behindDoc="0" locked="0" layoutInCell="1" allowOverlap="1" wp14:anchorId="49C66508" wp14:editId="5B1EBC3F">
-            <wp:simplePos x="0" y="0"/>
-            <wp:positionH relativeFrom="column">
-              <wp:posOffset>-69850</wp:posOffset>
-            </wp:positionH>
-            <wp:positionV relativeFrom="paragraph">
-              <wp:posOffset>582295</wp:posOffset>
-            </wp:positionV>
-            <wp:extent cx="5848350" cy="2876550"/>
-            <wp:effectExtent l="0" t="0" r="0" b="0"/>
-            <wp:wrapSquare wrapText="bothSides"/>
+          <wp:inline distT="0" distB="0" distL="0" distR="0" wp14:anchorId="664351C9" wp14:editId="3FA56FF9">
+            <wp:extent cx="3838575" cy="2876550"/>
+            <wp:effectExtent l="0" t="0" r="9525" b="0"/>
             <wp:docPr id="6" name="Imagen 6" descr="C:\Users\Enzocv\AppData\Local\Microsoft\Windows\INetCacheContent.Word\mensajeSoloNumeros.png"/>
             <wp:cNvGraphicFramePr>
               <a:graphicFrameLocks xmlns:a="http://schemas.openxmlformats.org/drawingml/2006/main" noChangeAspect="1"/>
@@ -2861,7 +3694,7 @@
                     </pic:cNvPicPr>
                   </pic:nvPicPr>
                   <pic:blipFill>
-                    <a:blip r:embed="rId9">
+                    <a:blip r:embed="rId17">
                       <a:extLst>
                         <a:ext uri="{28A0092B-C50C-407E-A947-70E740481C1C}">
                           <a14:useLocalDpi xmlns:a14="http://schemas.microsoft.com/office/drawing/2010/main" val="0"/>
@@ -2876,7 +3709,7 @@
                   <pic:spPr bwMode="auto">
                     <a:xfrm>
                       <a:off x="0" y="0"/>
-                      <a:ext cx="5848350" cy="2876550"/>
+                      <a:ext cx="3838575" cy="2876550"/>
                     </a:xfrm>
                     <a:prstGeom prst="rect">
                       <a:avLst/>
@@ -2889,23 +3722,23 @@
                 </pic:pic>
               </a:graphicData>
             </a:graphic>
-            <wp14:sizeRelH relativeFrom="page">
-              <wp14:pctWidth>0</wp14:pctWidth>
-            </wp14:sizeRelH>
-            <wp14:sizeRelV relativeFrom="page">
-              <wp14:pctHeight>0</wp14:pctHeight>
-            </wp14:sizeRelV>
-          </wp:anchor>
+          </wp:inline>
         </w:drawing>
       </w:r>
-      <w:r>
+    </w:p>
+    <w:p>
+      <w:pPr>
+        <w:autoSpaceDE w:val="0"/>
+        <w:autoSpaceDN w:val="0"/>
+        <w:adjustRightInd w:val="0"/>
+        <w:spacing w:after="0" w:line="360" w:lineRule="auto"/>
+        <w:jc w:val="left"/>
         <w:rPr>
           <w:rFonts w:ascii="Arial" w:hAnsi="Arial" w:cs="Arial"/>
           <w:bCs/>
           <w:color w:val="000000"/>
         </w:rPr>
-        <w:t>Los campos de texto están validados para que solo se ingresen números, para esto al usuario se le informa si está ingresando letras.</w:t>
-      </w:r>
+      </w:pPr>
     </w:p>
     <w:p>
       <w:pPr>
@@ -2920,195 +3753,12 @@
           <w:color w:val="000000"/>
         </w:rPr>
       </w:pPr>
-    </w:p>
-    <w:p>
-      <w:pPr>
-        <w:autoSpaceDE w:val="0"/>
-        <w:autoSpaceDN w:val="0"/>
-        <w:adjustRightInd w:val="0"/>
-        <w:spacing w:after="0" w:line="360" w:lineRule="auto"/>
-        <w:jc w:val="left"/>
+      <w:r>
         <w:rPr>
           <w:rFonts w:ascii="Arial" w:hAnsi="Arial" w:cs="Arial"/>
           <w:bCs/>
           <w:color w:val="000000"/>
         </w:rPr>
-      </w:pPr>
-    </w:p>
-    <w:p>
-      <w:pPr>
-        <w:autoSpaceDE w:val="0"/>
-        <w:autoSpaceDN w:val="0"/>
-        <w:adjustRightInd w:val="0"/>
-        <w:spacing w:after="0" w:line="360" w:lineRule="auto"/>
-        <w:jc w:val="left"/>
-        <w:rPr>
-          <w:rFonts w:ascii="Arial" w:hAnsi="Arial" w:cs="Arial"/>
-          <w:bCs/>
-          <w:color w:val="000000"/>
-        </w:rPr>
-      </w:pPr>
-    </w:p>
-    <w:p>
-      <w:pPr>
-        <w:autoSpaceDE w:val="0"/>
-        <w:autoSpaceDN w:val="0"/>
-        <w:adjustRightInd w:val="0"/>
-        <w:spacing w:after="0" w:line="360" w:lineRule="auto"/>
-        <w:jc w:val="left"/>
-        <w:rPr>
-          <w:rFonts w:ascii="Arial" w:hAnsi="Arial" w:cs="Arial"/>
-          <w:bCs/>
-          <w:color w:val="000000"/>
-        </w:rPr>
-      </w:pPr>
-    </w:p>
-    <w:p>
-      <w:pPr>
-        <w:autoSpaceDE w:val="0"/>
-        <w:autoSpaceDN w:val="0"/>
-        <w:adjustRightInd w:val="0"/>
-        <w:spacing w:after="0" w:line="360" w:lineRule="auto"/>
-        <w:jc w:val="left"/>
-        <w:rPr>
-          <w:rFonts w:ascii="Arial" w:hAnsi="Arial" w:cs="Arial"/>
-          <w:bCs/>
-          <w:color w:val="000000"/>
-        </w:rPr>
-      </w:pPr>
-    </w:p>
-    <w:p>
-      <w:pPr>
-        <w:autoSpaceDE w:val="0"/>
-        <w:autoSpaceDN w:val="0"/>
-        <w:adjustRightInd w:val="0"/>
-        <w:spacing w:after="0" w:line="360" w:lineRule="auto"/>
-        <w:jc w:val="left"/>
-        <w:rPr>
-          <w:rFonts w:ascii="Arial" w:hAnsi="Arial" w:cs="Arial"/>
-          <w:bCs/>
-          <w:color w:val="000000"/>
-        </w:rPr>
-      </w:pPr>
-    </w:p>
-    <w:p>
-      <w:pPr>
-        <w:autoSpaceDE w:val="0"/>
-        <w:autoSpaceDN w:val="0"/>
-        <w:adjustRightInd w:val="0"/>
-        <w:spacing w:after="0" w:line="360" w:lineRule="auto"/>
-        <w:jc w:val="left"/>
-        <w:rPr>
-          <w:rFonts w:ascii="Arial" w:hAnsi="Arial" w:cs="Arial"/>
-          <w:bCs/>
-          <w:color w:val="000000"/>
-        </w:rPr>
-      </w:pPr>
-    </w:p>
-    <w:p>
-      <w:pPr>
-        <w:autoSpaceDE w:val="0"/>
-        <w:autoSpaceDN w:val="0"/>
-        <w:adjustRightInd w:val="0"/>
-        <w:spacing w:after="0" w:line="360" w:lineRule="auto"/>
-        <w:jc w:val="left"/>
-        <w:rPr>
-          <w:rFonts w:ascii="Arial" w:hAnsi="Arial" w:cs="Arial"/>
-          <w:bCs/>
-          <w:color w:val="000000"/>
-        </w:rPr>
-      </w:pPr>
-    </w:p>
-    <w:p>
-      <w:pPr>
-        <w:autoSpaceDE w:val="0"/>
-        <w:autoSpaceDN w:val="0"/>
-        <w:adjustRightInd w:val="0"/>
-        <w:spacing w:after="0" w:line="360" w:lineRule="auto"/>
-        <w:jc w:val="left"/>
-        <w:rPr>
-          <w:rFonts w:ascii="Arial" w:hAnsi="Arial" w:cs="Arial"/>
-          <w:bCs/>
-          <w:color w:val="000000"/>
-        </w:rPr>
-      </w:pPr>
-    </w:p>
-    <w:p>
-      <w:pPr>
-        <w:autoSpaceDE w:val="0"/>
-        <w:autoSpaceDN w:val="0"/>
-        <w:adjustRightInd w:val="0"/>
-        <w:spacing w:after="0" w:line="360" w:lineRule="auto"/>
-        <w:jc w:val="left"/>
-        <w:rPr>
-          <w:rFonts w:ascii="Arial" w:hAnsi="Arial" w:cs="Arial"/>
-          <w:bCs/>
-          <w:color w:val="000000"/>
-        </w:rPr>
-      </w:pPr>
-    </w:p>
-    <w:p>
-      <w:pPr>
-        <w:autoSpaceDE w:val="0"/>
-        <w:autoSpaceDN w:val="0"/>
-        <w:adjustRightInd w:val="0"/>
-        <w:spacing w:after="0" w:line="360" w:lineRule="auto"/>
-        <w:jc w:val="left"/>
-        <w:rPr>
-          <w:rFonts w:ascii="Arial" w:hAnsi="Arial" w:cs="Arial"/>
-          <w:bCs/>
-          <w:color w:val="000000"/>
-        </w:rPr>
-      </w:pPr>
-    </w:p>
-    <w:p>
-      <w:pPr>
-        <w:autoSpaceDE w:val="0"/>
-        <w:autoSpaceDN w:val="0"/>
-        <w:adjustRightInd w:val="0"/>
-        <w:spacing w:after="0" w:line="360" w:lineRule="auto"/>
-        <w:jc w:val="left"/>
-        <w:rPr>
-          <w:rFonts w:ascii="Arial" w:hAnsi="Arial" w:cs="Arial"/>
-          <w:bCs/>
-          <w:color w:val="000000"/>
-        </w:rPr>
-      </w:pPr>
-    </w:p>
-    <w:p>
-      <w:pPr>
-        <w:autoSpaceDE w:val="0"/>
-        <w:autoSpaceDN w:val="0"/>
-        <w:adjustRightInd w:val="0"/>
-        <w:spacing w:after="0" w:line="360" w:lineRule="auto"/>
-        <w:jc w:val="left"/>
-        <w:rPr>
-          <w:rFonts w:ascii="Arial" w:hAnsi="Arial" w:cs="Arial"/>
-          <w:bCs/>
-          <w:color w:val="000000"/>
-        </w:rPr>
-      </w:pPr>
-    </w:p>
-    <w:p>
-      <w:pPr>
-        <w:autoSpaceDE w:val="0"/>
-        <w:autoSpaceDN w:val="0"/>
-        <w:adjustRightInd w:val="0"/>
-        <w:spacing w:after="0" w:line="360" w:lineRule="auto"/>
-        <w:jc w:val="left"/>
-        <w:rPr>
-          <w:rFonts w:ascii="Arial" w:hAnsi="Arial" w:cs="Arial"/>
-          <w:bCs/>
-          <w:color w:val="000000"/>
-        </w:rPr>
-      </w:pPr>
-      <w:r>
-        <w:rPr>
-          <w:rFonts w:ascii="Arial" w:hAnsi="Arial" w:cs="Arial"/>
-          <w:bCs/>
-          <w:color w:val="000000"/>
-        </w:rPr>
-        <w:lastRenderedPageBreak/>
         <w:t>A la hora de ingresar nuevos registros al Fichero, saldrá un mensaje indicando si este ya está creado o si este se creó, y si los datos fueron ingresados al Fichero correctamente.</w:t>
       </w:r>
     </w:p>
@@ -3156,7 +3806,7 @@
                     </pic:cNvPicPr>
                   </pic:nvPicPr>
                   <pic:blipFill>
-                    <a:blip r:embed="rId10">
+                    <a:blip r:embed="rId18">
                       <a:extLst>
                         <a:ext uri="{28A0092B-C50C-407E-A947-70E740481C1C}">
                           <a14:useLocalDpi xmlns:a14="http://schemas.microsoft.com/office/drawing/2010/main" val="0"/>
@@ -3224,7 +3874,7 @@
                     </pic:cNvPicPr>
                   </pic:nvPicPr>
                   <pic:blipFill>
-                    <a:blip r:embed="rId11">
+                    <a:blip r:embed="rId19">
                       <a:extLst>
                         <a:ext uri="{28A0092B-C50C-407E-A947-70E740481C1C}">
                           <a14:useLocalDpi xmlns:a14="http://schemas.microsoft.com/office/drawing/2010/main" val="0"/>
@@ -3309,6 +3959,7 @@
           <w:bCs/>
           <w:color w:val="000000"/>
         </w:rPr>
+        <w:lastRenderedPageBreak/>
         <w:t>Ahora tenemos validado la operación de división entre 0 ya que este no se puede hacer, para esto aparecerá un mensaje en el cual nos indicará que este tipo de división no está permitida.</w:t>
       </w:r>
     </w:p>
@@ -3318,7 +3969,7 @@
         <w:autoSpaceDN w:val="0"/>
         <w:adjustRightInd w:val="0"/>
         <w:spacing w:after="0" w:line="360" w:lineRule="auto"/>
-        <w:jc w:val="left"/>
+        <w:jc w:val="center"/>
         <w:rPr>
           <w:rFonts w:ascii="Arial" w:hAnsi="Arial" w:cs="Arial"/>
           <w:bCs/>
@@ -3331,17 +3982,9 @@
           <w:lang w:val="es-ES" w:eastAsia="es-ES"/>
         </w:rPr>
         <w:drawing>
-          <wp:anchor distT="0" distB="0" distL="114300" distR="114300" simplePos="0" relativeHeight="251671040" behindDoc="0" locked="0" layoutInCell="1" allowOverlap="1" wp14:anchorId="6A6A4C25" wp14:editId="0AF82087">
-            <wp:simplePos x="0" y="0"/>
-            <wp:positionH relativeFrom="column">
-              <wp:posOffset>-3175</wp:posOffset>
-            </wp:positionH>
-            <wp:positionV relativeFrom="paragraph">
-              <wp:posOffset>243205</wp:posOffset>
-            </wp:positionV>
-            <wp:extent cx="5781675" cy="2886075"/>
-            <wp:effectExtent l="0" t="0" r="9525" b="9525"/>
-            <wp:wrapSquare wrapText="bothSides"/>
+          <wp:inline distT="0" distB="0" distL="0" distR="0">
+            <wp:extent cx="4133850" cy="2886075"/>
+            <wp:effectExtent l="0" t="0" r="0" b="9525"/>
             <wp:docPr id="7" name="Imagen 7" descr="C:\Users\Enzocv\AppData\Local\Microsoft\Windows\INetCacheContent.Word\divicionEntreCero.png"/>
             <wp:cNvGraphicFramePr>
               <a:graphicFrameLocks xmlns:a="http://schemas.openxmlformats.org/drawingml/2006/main" noChangeAspect="1"/>
@@ -3356,7 +3999,7 @@
                     </pic:cNvPicPr>
                   </pic:nvPicPr>
                   <pic:blipFill>
-                    <a:blip r:embed="rId12">
+                    <a:blip r:embed="rId20">
                       <a:extLst>
                         <a:ext uri="{28A0092B-C50C-407E-A947-70E740481C1C}">
                           <a14:useLocalDpi xmlns:a14="http://schemas.microsoft.com/office/drawing/2010/main" val="0"/>
@@ -3371,7 +4014,7 @@
                   <pic:spPr bwMode="auto">
                     <a:xfrm>
                       <a:off x="0" y="0"/>
-                      <a:ext cx="5781675" cy="2886075"/>
+                      <a:ext cx="4133850" cy="2886075"/>
                     </a:xfrm>
                     <a:prstGeom prst="rect">
                       <a:avLst/>
@@ -3384,13 +4027,7 @@
                 </pic:pic>
               </a:graphicData>
             </a:graphic>
-            <wp14:sizeRelH relativeFrom="page">
-              <wp14:pctWidth>0</wp14:pctWidth>
-            </wp14:sizeRelH>
-            <wp14:sizeRelV relativeFrom="page">
-              <wp14:pctHeight>0</wp14:pctHeight>
-            </wp14:sizeRelV>
-          </wp:anchor>
+          </wp:inline>
         </w:drawing>
       </w:r>
     </w:p>
@@ -3407,6 +4044,30 @@
           <w:color w:val="000000"/>
         </w:rPr>
       </w:pPr>
+    </w:p>
+    <w:p>
+      <w:pPr>
+        <w:spacing w:after="200" w:line="276" w:lineRule="auto"/>
+        <w:jc w:val="left"/>
+        <w:rPr>
+          <w:rFonts w:ascii="Arial" w:eastAsiaTheme="majorEastAsia" w:hAnsi="Arial" w:cs="Arial"/>
+          <w:b/>
+          <w:bCs/>
+          <w:color w:val="000000"/>
+          <w:sz w:val="24"/>
+          <w:szCs w:val="20"/>
+        </w:rPr>
+      </w:pPr>
+      <w:bookmarkStart w:id="6" w:name="_Toc394507360"/>
+      <w:r>
+        <w:rPr>
+          <w:rFonts w:ascii="Arial" w:hAnsi="Arial" w:cs="Arial"/>
+          <w:color w:val="000000"/>
+          <w:sz w:val="24"/>
+          <w:szCs w:val="20"/>
+        </w:rPr>
+        <w:br w:type="page"/>
+      </w:r>
     </w:p>
     <w:p>
       <w:pPr>
@@ -3419,7 +4080,6 @@
           <w:szCs w:val="20"/>
         </w:rPr>
       </w:pPr>
-      <w:bookmarkStart w:id="6" w:name="_Toc394507360"/>
       <w:r>
         <w:rPr>
           <w:rFonts w:ascii="Arial" w:hAnsi="Arial" w:cs="Arial"/>
@@ -3528,17 +4188,7 @@
           <w:szCs w:val="20"/>
           <w:lang w:val="es-ES" w:eastAsia="es-ES"/>
         </w:rPr>
-        <w:t xml:space="preserve"> que esto</w:t>
-      </w:r>
-      <w:bookmarkStart w:id="8" w:name="_GoBack"/>
-      <w:bookmarkEnd w:id="8"/>
-      <w:r>
-        <w:rPr>
-          <w:rFonts w:ascii="Arial" w:hAnsi="Arial" w:cs="Arial"/>
-          <w:szCs w:val="20"/>
-          <w:lang w:val="es-ES" w:eastAsia="es-ES"/>
-        </w:rPr>
-        <w:t xml:space="preserve"> nos puede ocasionar problemas.</w:t>
+        <w:t xml:space="preserve"> que esto nos puede ocasionar problemas.</w:t>
       </w:r>
     </w:p>
     <w:p>
@@ -3552,7 +4202,7 @@
           <w:szCs w:val="20"/>
         </w:rPr>
       </w:pPr>
-      <w:bookmarkStart w:id="9" w:name="_Toc394507363"/>
+      <w:bookmarkStart w:id="8" w:name="_Toc394507363"/>
       <w:r>
         <w:rPr>
           <w:rFonts w:ascii="Arial" w:hAnsi="Arial" w:cs="Arial"/>
@@ -3562,7 +4212,7 @@
         </w:rPr>
         <w:t>WEBGRAFIA</w:t>
       </w:r>
-      <w:bookmarkEnd w:id="9"/>
+      <w:bookmarkEnd w:id="8"/>
     </w:p>
     <w:p>
       <w:pPr>
@@ -3578,23 +4228,142 @@
         <w:jc w:val="left"/>
         <w:rPr>
           <w:rFonts w:ascii="Arial" w:hAnsi="Arial" w:cs="Arial"/>
-          <w:b/>
-        </w:rPr>
-      </w:pPr>
-      <w:hyperlink r:id="rId13" w:history="1">
+        </w:rPr>
+      </w:pPr>
+      <w:hyperlink r:id="rId21" w:history="1">
+        <w:r>
+          <w:rPr>
+            <w:rStyle w:val="Hipervnculo"/>
+          </w:rPr>
+          <w:t>http://stackoverflow.com/questions/2885173/how-to-create-a-file-and-write-to-a-file-in-java</w:t>
+        </w:r>
+      </w:hyperlink>
+    </w:p>
+    <w:p>
+      <w:pPr>
+        <w:pStyle w:val="Prrafodelista"/>
+        <w:numPr>
+          <w:ilvl w:val="0"/>
+          <w:numId w:val="3"/>
+        </w:numPr>
+        <w:autoSpaceDE w:val="0"/>
+        <w:autoSpaceDN w:val="0"/>
+        <w:adjustRightInd w:val="0"/>
+        <w:spacing w:after="0" w:line="360" w:lineRule="auto"/>
+        <w:jc w:val="left"/>
+        <w:rPr>
+          <w:rFonts w:ascii="Arial" w:hAnsi="Arial" w:cs="Arial"/>
+        </w:rPr>
+      </w:pPr>
+      <w:hyperlink r:id="rId22" w:history="1">
         <w:r>
           <w:rPr>
             <w:rStyle w:val="Hipervnculo"/>
             <w:rFonts w:ascii="Arial" w:hAnsi="Arial" w:cs="Arial"/>
-            <w:b/>
           </w:rPr>
-          <w:t>http://es.stackoverflow.com/</w:t>
+          <w:t>http://stackoverflow.com/questions/7222161/jlist-that-contains-the-list-of-files-in-a-directory</w:t>
         </w:r>
       </w:hyperlink>
     </w:p>
+    <w:p>
+      <w:pPr>
+        <w:pStyle w:val="Prrafodelista"/>
+        <w:numPr>
+          <w:ilvl w:val="0"/>
+          <w:numId w:val="3"/>
+        </w:numPr>
+        <w:autoSpaceDE w:val="0"/>
+        <w:autoSpaceDN w:val="0"/>
+        <w:adjustRightInd w:val="0"/>
+        <w:spacing w:after="0" w:line="360" w:lineRule="auto"/>
+        <w:jc w:val="left"/>
+        <w:rPr>
+          <w:rStyle w:val="Hipervnculo"/>
+          <w:rFonts w:ascii="Arial" w:hAnsi="Arial" w:cs="Arial"/>
+          <w:color w:val="auto"/>
+          <w:u w:val="none"/>
+        </w:rPr>
+      </w:pPr>
+      <w:hyperlink r:id="rId23" w:history="1">
+        <w:r>
+          <w:rPr>
+            <w:rStyle w:val="Hipervnculo"/>
+            <w:rFonts w:ascii="Arial" w:hAnsi="Arial" w:cs="Arial"/>
+          </w:rPr>
+          <w:t>http://stackoverflow.com/questions/731365/reading-and-displaying-data-from-a-txt-file</w:t>
+        </w:r>
+      </w:hyperlink>
+    </w:p>
+    <w:p>
+      <w:pPr>
+        <w:pStyle w:val="Prrafodelista"/>
+        <w:numPr>
+          <w:ilvl w:val="0"/>
+          <w:numId w:val="3"/>
+        </w:numPr>
+        <w:autoSpaceDE w:val="0"/>
+        <w:autoSpaceDN w:val="0"/>
+        <w:adjustRightInd w:val="0"/>
+        <w:spacing w:after="0" w:line="360" w:lineRule="auto"/>
+        <w:jc w:val="left"/>
+        <w:rPr>
+          <w:rFonts w:ascii="Arial" w:hAnsi="Arial" w:cs="Arial"/>
+        </w:rPr>
+      </w:pPr>
+      <w:hyperlink r:id="rId24" w:history="1">
+        <w:r>
+          <w:rPr>
+            <w:rStyle w:val="Hipervnculo"/>
+            <w:rFonts w:ascii="Arial" w:hAnsi="Arial" w:cs="Arial"/>
+          </w:rPr>
+          <w:t>https://geekytheory.com/como-crear-y-modificar-ficheros-con-java/</w:t>
+        </w:r>
+      </w:hyperlink>
+    </w:p>
+    <w:p>
+      <w:pPr>
+        <w:pStyle w:val="Prrafodelista"/>
+        <w:numPr>
+          <w:ilvl w:val="0"/>
+          <w:numId w:val="3"/>
+        </w:numPr>
+        <w:autoSpaceDE w:val="0"/>
+        <w:autoSpaceDN w:val="0"/>
+        <w:adjustRightInd w:val="0"/>
+        <w:spacing w:after="0" w:line="360" w:lineRule="auto"/>
+        <w:jc w:val="left"/>
+        <w:rPr>
+          <w:rFonts w:ascii="Arial" w:hAnsi="Arial" w:cs="Arial"/>
+        </w:rPr>
+      </w:pPr>
+      <w:hyperlink r:id="rId25" w:history="1">
+        <w:r>
+          <w:rPr>
+            <w:rStyle w:val="Hipervnculo"/>
+            <w:rFonts w:ascii="Arial" w:hAnsi="Arial" w:cs="Arial"/>
+          </w:rPr>
+          <w:t>http://chuwiki.chuidiang.org/index.php?title=Lectura_y_Escritura_de_Ficheros_en_Java</w:t>
+        </w:r>
+      </w:hyperlink>
+    </w:p>
+    <w:p>
+      <w:pPr>
+        <w:pStyle w:val="Prrafodelista"/>
+        <w:autoSpaceDE w:val="0"/>
+        <w:autoSpaceDN w:val="0"/>
+        <w:adjustRightInd w:val="0"/>
+        <w:spacing w:after="0" w:line="360" w:lineRule="auto"/>
+        <w:jc w:val="left"/>
+        <w:rPr>
+          <w:rFonts w:ascii="Arial" w:hAnsi="Arial" w:cs="Arial"/>
+        </w:rPr>
+      </w:pPr>
+      <w:bookmarkStart w:id="9" w:name="_GoBack"/>
+      <w:bookmarkEnd w:id="9"/>
+    </w:p>
     <w:sectPr>
-      <w:headerReference w:type="default" r:id="rId14"/>
-      <w:footerReference w:type="default" r:id="rId15"/>
+      <w:headerReference w:type="default" r:id="rId26"/>
+      <w:footerReference w:type="default" r:id="rId27"/>
       <w:pgSz w:w="12240" w:h="15840"/>
       <w:pgMar w:top="1701" w:right="1134" w:bottom="1134" w:left="1985" w:header="709" w:footer="709" w:gutter="0"/>
       <w:cols w:space="708"/>
@@ -3661,7 +4430,7 @@
             <w:noProof/>
             <w:lang w:val="es-ES"/>
           </w:rPr>
-          <w:t>6</w:t>
+          <w:t>10</w:t>
         </w:r>
         <w:r>
           <w:fldChar w:fldCharType="end"/>
@@ -3891,7 +4660,7 @@
         </mc:Choice>
         <mc:Fallback>
           <w:pict>
-            <v:shapetype w14:anchorId="7013D366" id="_x0000_t32" coordsize="21600,21600" o:spt="32" o:oned="t" path="m,l21600,21600e" filled="f">
+            <v:shapetype w14:anchorId="59DB178C" id="_x0000_t32" coordsize="21600,21600" o:spt="32" o:oned="t" path="m,l21600,21600e" filled="f">
               <v:path arrowok="t" fillok="f" o:connecttype="none"/>
               <o:lock v:ext="edit" shapetype="t"/>
             </v:shapetype>
@@ -5662,7 +6431,7 @@
 </file>
 
 <file path=customXml/itemProps1.xml><?xml version="1.0" encoding="utf-8"?>
-<ds:datastoreItem xmlns:ds="http://schemas.openxmlformats.org/officeDocument/2006/customXml" ds:itemID="{AC7648F3-2FF5-4F08-BB8C-F1D70157DCD8}">
+<ds:datastoreItem xmlns:ds="http://schemas.openxmlformats.org/officeDocument/2006/customXml" ds:itemID="{08D1EDCF-A577-417F-A83F-564C6A270812}">
   <ds:schemaRefs>
     <ds:schemaRef ds:uri="http://schemas.openxmlformats.org/officeDocument/2006/bibliography"/>
   </ds:schemaRefs>

</xml_diff>